<commit_message>
Eliminado el archivo PDF del Trabajo Final de Ciclo y corregido el título de la sección de Bibliografía en el documento DOCX.
</commit_message>
<xml_diff>
--- a/entregas/Trabajo Final de Ciclo.docx
+++ b/entregas/Trabajo Final de Ciclo.docx
@@ -13,6 +13,11 @@
           <w:docPartUnique/>
         </w:docPartObj>
       </w:sdtPr>
+      <w:sdtEndPr>
+        <w:rPr>
+          <w:rFonts w:ascii="Times New Roman" w:hAnsi="Times New Roman" w:cs="Times New Roman"/>
+        </w:rPr>
+      </w:sdtEndPr>
       <w:sdtContent>
         <w:p>
           <w:pPr>
@@ -24,6 +29,7 @@
               <w:color w:val="000000" w:themeColor="text1"/>
               <w:sz w:val="36"/>
               <w:szCs w:val="36"/>
+              <w:lang w:val="es-ES"/>
             </w:rPr>
           </w:pPr>
           <w:r>
@@ -180,6 +186,7 @@
               <w:color w:val="000000" w:themeColor="text1"/>
               <w:sz w:val="36"/>
               <w:szCs w:val="36"/>
+              <w:lang w:val="es-ES"/>
             </w:rPr>
             <w:t>TRABAJO FINAL DE CICLO</w:t>
           </w:r>
@@ -194,6 +201,7 @@
               <w:color w:val="000000" w:themeColor="text1"/>
               <w:sz w:val="36"/>
               <w:szCs w:val="36"/>
+              <w:lang w:val="es-ES"/>
             </w:rPr>
           </w:pPr>
           <w:r>
@@ -283,6 +291,7 @@
               <w:color w:val="000000" w:themeColor="text1"/>
               <w:sz w:val="36"/>
               <w:szCs w:val="36"/>
+              <w:lang w:val="es-ES"/>
             </w:rPr>
           </w:pPr>
           <w:r>
@@ -293,6 +302,7 @@
               <w:color w:val="000000" w:themeColor="text1"/>
               <w:sz w:val="36"/>
               <w:szCs w:val="36"/>
+              <w:lang w:val="es-ES"/>
             </w:rPr>
             <w:t>DESAR</w:t>
           </w:r>
@@ -304,6 +314,7 @@
               <w:color w:val="000000" w:themeColor="text1"/>
               <w:sz w:val="36"/>
               <w:szCs w:val="36"/>
+              <w:lang w:val="es-ES"/>
             </w:rPr>
             <w:t>R</w:t>
           </w:r>
@@ -315,6 +326,7 @@
               <w:color w:val="000000" w:themeColor="text1"/>
               <w:sz w:val="36"/>
               <w:szCs w:val="36"/>
+              <w:lang w:val="es-ES"/>
             </w:rPr>
             <w:t>OLLO APLICACIONES WEB</w:t>
           </w:r>
@@ -329,6 +341,7 @@
               <w:color w:val="000000" w:themeColor="text1"/>
               <w:sz w:val="36"/>
               <w:szCs w:val="36"/>
+              <w:lang w:val="es-ES"/>
             </w:rPr>
           </w:pPr>
         </w:p>
@@ -346,6 +359,7 @@
           </w:pPr>
           <w:r>
             <w:rPr>
+              <w:rFonts w:ascii="Times New Roman" w:hAnsi="Times New Roman" w:cs="Times New Roman"/>
               <w:noProof/>
             </w:rPr>
             <w:drawing>
@@ -456,19 +470,7 @@
               <w:szCs w:val="32"/>
               <w:lang w:val="es-ES"/>
             </w:rPr>
-            <w:t>AL</w:t>
-          </w:r>
-          <w:r>
-            <w:rPr>
-              <w:rFonts w:ascii="Times New Roman" w:hAnsi="Times New Roman" w:cs="Times New Roman"/>
-              <w:b/>
-              <w:bCs/>
-              <w:color w:val="000000" w:themeColor="text1"/>
-              <w:sz w:val="32"/>
-              <w:szCs w:val="32"/>
-              <w:lang w:val="es-ES"/>
-            </w:rPr>
-            <w:t>EJANDRO SANTOS CABRERA</w:t>
+            <w:t>ALEJANDRO SANTOS CABRERA</w:t>
           </w:r>
         </w:p>
         <w:p>
@@ -586,6 +588,12 @@
     <w:sdt>
       <w:sdtPr>
         <w:rPr>
+          <w:rFonts w:asciiTheme="minorHAnsi" w:eastAsiaTheme="minorEastAsia" w:hAnsiTheme="minorHAnsi" w:cs="Times New Roman"/>
+          <w:b w:val="0"/>
+          <w:bCs w:val="0"/>
+          <w:color w:val="auto"/>
+          <w:sz w:val="22"/>
+          <w:szCs w:val="22"/>
           <w:lang w:val="es-ES"/>
         </w:rPr>
         <w:id w:val="635757036"/>
@@ -596,10 +604,6 @@
       </w:sdtPr>
       <w:sdtEndPr>
         <w:rPr>
-          <w:rFonts w:asciiTheme="minorHAnsi" w:eastAsiaTheme="minorEastAsia" w:hAnsiTheme="minorHAnsi" w:cstheme="minorBidi"/>
-          <w:color w:val="auto"/>
-          <w:sz w:val="22"/>
-          <w:szCs w:val="22"/>
           <w:lang w:val="en-US"/>
         </w:rPr>
       </w:sdtEndPr>
@@ -607,9 +611,13 @@
         <w:p>
           <w:pPr>
             <w:pStyle w:val="TtuloTDC"/>
+            <w:rPr>
+              <w:rFonts w:cs="Times New Roman"/>
+            </w:rPr>
           </w:pPr>
           <w:r>
             <w:rPr>
+              <w:rFonts w:cs="Times New Roman"/>
               <w:lang w:val="es-ES"/>
             </w:rPr>
             <w:t>ÍNDICE</w:t>
@@ -623,6 +631,7 @@
               <w:tab w:val="right" w:leader="dot" w:pos="8630"/>
             </w:tabs>
             <w:rPr>
+              <w:rFonts w:ascii="Times New Roman" w:hAnsi="Times New Roman" w:cs="Times New Roman"/>
               <w:noProof/>
               <w:kern w:val="2"/>
               <w:sz w:val="24"/>
@@ -632,24 +641,35 @@
             </w:rPr>
           </w:pPr>
           <w:r>
+            <w:rPr>
+              <w:rFonts w:ascii="Times New Roman" w:hAnsi="Times New Roman" w:cs="Times New Roman"/>
+            </w:rPr>
             <w:fldChar w:fldCharType="begin"/>
           </w:r>
           <w:r>
+            <w:rPr>
+              <w:rFonts w:ascii="Times New Roman" w:hAnsi="Times New Roman" w:cs="Times New Roman"/>
+            </w:rPr>
             <w:instrText xml:space="preserve"> TOC \o "1-3" \h \z \u </w:instrText>
           </w:r>
           <w:r>
+            <w:rPr>
+              <w:rFonts w:ascii="Times New Roman" w:hAnsi="Times New Roman" w:cs="Times New Roman"/>
+            </w:rPr>
             <w:fldChar w:fldCharType="separate"/>
           </w:r>
           <w:hyperlink w:anchor="_Toc200249939" w:history="1">
             <w:r>
               <w:rPr>
                 <w:rStyle w:val="Hipervnculo"/>
+                <w:rFonts w:ascii="Times New Roman" w:hAnsi="Times New Roman" w:cs="Times New Roman"/>
                 <w:noProof/>
               </w:rPr>
               <w:t>1.</w:t>
             </w:r>
             <w:r>
               <w:rPr>
+                <w:rFonts w:ascii="Times New Roman" w:hAnsi="Times New Roman" w:cs="Times New Roman"/>
                 <w:noProof/>
                 <w:kern w:val="2"/>
                 <w:sz w:val="24"/>
@@ -662,12 +682,14 @@
             <w:r>
               <w:rPr>
                 <w:rStyle w:val="Hipervnculo"/>
+                <w:rFonts w:ascii="Times New Roman" w:hAnsi="Times New Roman" w:cs="Times New Roman"/>
                 <w:noProof/>
               </w:rPr>
               <w:t>Introducción (Idea del proyecto)</w:t>
             </w:r>
             <w:r>
               <w:rPr>
+                <w:rFonts w:ascii="Times New Roman" w:hAnsi="Times New Roman" w:cs="Times New Roman"/>
                 <w:noProof/>
                 <w:webHidden/>
               </w:rPr>
@@ -675,6 +697,7 @@
             </w:r>
             <w:r>
               <w:rPr>
+                <w:rFonts w:ascii="Times New Roman" w:hAnsi="Times New Roman" w:cs="Times New Roman"/>
                 <w:noProof/>
                 <w:webHidden/>
               </w:rPr>
@@ -682,6 +705,7 @@
             </w:r>
             <w:r>
               <w:rPr>
+                <w:rFonts w:ascii="Times New Roman" w:hAnsi="Times New Roman" w:cs="Times New Roman"/>
                 <w:noProof/>
                 <w:webHidden/>
               </w:rPr>
@@ -689,12 +713,14 @@
             </w:r>
             <w:r>
               <w:rPr>
+                <w:rFonts w:ascii="Times New Roman" w:hAnsi="Times New Roman" w:cs="Times New Roman"/>
                 <w:noProof/>
                 <w:webHidden/>
               </w:rPr>
             </w:r>
             <w:r>
               <w:rPr>
+                <w:rFonts w:ascii="Times New Roman" w:hAnsi="Times New Roman" w:cs="Times New Roman"/>
                 <w:noProof/>
                 <w:webHidden/>
               </w:rPr>
@@ -702,6 +728,7 @@
             </w:r>
             <w:r>
               <w:rPr>
+                <w:rFonts w:ascii="Times New Roman" w:hAnsi="Times New Roman" w:cs="Times New Roman"/>
                 <w:noProof/>
                 <w:webHidden/>
               </w:rPr>
@@ -709,6 +736,7 @@
             </w:r>
             <w:r>
               <w:rPr>
+                <w:rFonts w:ascii="Times New Roman" w:hAnsi="Times New Roman" w:cs="Times New Roman"/>
                 <w:noProof/>
                 <w:webHidden/>
               </w:rPr>
@@ -724,6 +752,7 @@
               <w:tab w:val="right" w:leader="dot" w:pos="8630"/>
             </w:tabs>
             <w:rPr>
+              <w:rFonts w:ascii="Times New Roman" w:hAnsi="Times New Roman" w:cs="Times New Roman"/>
               <w:noProof/>
               <w:kern w:val="2"/>
               <w:sz w:val="24"/>
@@ -736,12 +765,14 @@
             <w:r>
               <w:rPr>
                 <w:rStyle w:val="Hipervnculo"/>
+                <w:rFonts w:ascii="Times New Roman" w:hAnsi="Times New Roman" w:cs="Times New Roman"/>
                 <w:noProof/>
               </w:rPr>
               <w:t>2.</w:t>
             </w:r>
             <w:r>
               <w:rPr>
+                <w:rFonts w:ascii="Times New Roman" w:hAnsi="Times New Roman" w:cs="Times New Roman"/>
                 <w:noProof/>
                 <w:kern w:val="2"/>
                 <w:sz w:val="24"/>
@@ -754,12 +785,14 @@
             <w:r>
               <w:rPr>
                 <w:rStyle w:val="Hipervnculo"/>
+                <w:rFonts w:ascii="Times New Roman" w:hAnsi="Times New Roman" w:cs="Times New Roman"/>
                 <w:noProof/>
               </w:rPr>
               <w:t>Debilidades del proyecto</w:t>
             </w:r>
             <w:r>
               <w:rPr>
+                <w:rFonts w:ascii="Times New Roman" w:hAnsi="Times New Roman" w:cs="Times New Roman"/>
                 <w:noProof/>
                 <w:webHidden/>
               </w:rPr>
@@ -767,6 +800,7 @@
             </w:r>
             <w:r>
               <w:rPr>
+                <w:rFonts w:ascii="Times New Roman" w:hAnsi="Times New Roman" w:cs="Times New Roman"/>
                 <w:noProof/>
                 <w:webHidden/>
               </w:rPr>
@@ -774,6 +808,7 @@
             </w:r>
             <w:r>
               <w:rPr>
+                <w:rFonts w:ascii="Times New Roman" w:hAnsi="Times New Roman" w:cs="Times New Roman"/>
                 <w:noProof/>
                 <w:webHidden/>
               </w:rPr>
@@ -781,12 +816,14 @@
             </w:r>
             <w:r>
               <w:rPr>
+                <w:rFonts w:ascii="Times New Roman" w:hAnsi="Times New Roman" w:cs="Times New Roman"/>
                 <w:noProof/>
                 <w:webHidden/>
               </w:rPr>
             </w:r>
             <w:r>
               <w:rPr>
+                <w:rFonts w:ascii="Times New Roman" w:hAnsi="Times New Roman" w:cs="Times New Roman"/>
                 <w:noProof/>
                 <w:webHidden/>
               </w:rPr>
@@ -794,6 +831,7 @@
             </w:r>
             <w:r>
               <w:rPr>
+                <w:rFonts w:ascii="Times New Roman" w:hAnsi="Times New Roman" w:cs="Times New Roman"/>
                 <w:noProof/>
                 <w:webHidden/>
               </w:rPr>
@@ -801,6 +839,7 @@
             </w:r>
             <w:r>
               <w:rPr>
+                <w:rFonts w:ascii="Times New Roman" w:hAnsi="Times New Roman" w:cs="Times New Roman"/>
                 <w:noProof/>
                 <w:webHidden/>
               </w:rPr>
@@ -816,6 +855,7 @@
               <w:tab w:val="right" w:leader="dot" w:pos="8630"/>
             </w:tabs>
             <w:rPr>
+              <w:rFonts w:ascii="Times New Roman" w:hAnsi="Times New Roman" w:cs="Times New Roman"/>
               <w:noProof/>
               <w:kern w:val="2"/>
               <w:sz w:val="24"/>
@@ -828,12 +868,14 @@
             <w:r>
               <w:rPr>
                 <w:rStyle w:val="Hipervnculo"/>
+                <w:rFonts w:ascii="Times New Roman" w:hAnsi="Times New Roman" w:cs="Times New Roman"/>
                 <w:noProof/>
               </w:rPr>
               <w:t>3.</w:t>
             </w:r>
             <w:r>
               <w:rPr>
+                <w:rFonts w:ascii="Times New Roman" w:hAnsi="Times New Roman" w:cs="Times New Roman"/>
                 <w:noProof/>
                 <w:kern w:val="2"/>
                 <w:sz w:val="24"/>
@@ -846,12 +888,14 @@
             <w:r>
               <w:rPr>
                 <w:rStyle w:val="Hipervnculo"/>
+                <w:rFonts w:ascii="Times New Roman" w:hAnsi="Times New Roman" w:cs="Times New Roman"/>
                 <w:noProof/>
               </w:rPr>
               <w:t>Fortalezas del Proyecto</w:t>
             </w:r>
             <w:r>
               <w:rPr>
+                <w:rFonts w:ascii="Times New Roman" w:hAnsi="Times New Roman" w:cs="Times New Roman"/>
                 <w:noProof/>
                 <w:webHidden/>
               </w:rPr>
@@ -859,6 +903,7 @@
             </w:r>
             <w:r>
               <w:rPr>
+                <w:rFonts w:ascii="Times New Roman" w:hAnsi="Times New Roman" w:cs="Times New Roman"/>
                 <w:noProof/>
                 <w:webHidden/>
               </w:rPr>
@@ -866,6 +911,7 @@
             </w:r>
             <w:r>
               <w:rPr>
+                <w:rFonts w:ascii="Times New Roman" w:hAnsi="Times New Roman" w:cs="Times New Roman"/>
                 <w:noProof/>
                 <w:webHidden/>
               </w:rPr>
@@ -873,12 +919,14 @@
             </w:r>
             <w:r>
               <w:rPr>
+                <w:rFonts w:ascii="Times New Roman" w:hAnsi="Times New Roman" w:cs="Times New Roman"/>
                 <w:noProof/>
                 <w:webHidden/>
               </w:rPr>
             </w:r>
             <w:r>
               <w:rPr>
+                <w:rFonts w:ascii="Times New Roman" w:hAnsi="Times New Roman" w:cs="Times New Roman"/>
                 <w:noProof/>
                 <w:webHidden/>
               </w:rPr>
@@ -886,6 +934,7 @@
             </w:r>
             <w:r>
               <w:rPr>
+                <w:rFonts w:ascii="Times New Roman" w:hAnsi="Times New Roman" w:cs="Times New Roman"/>
                 <w:noProof/>
                 <w:webHidden/>
               </w:rPr>
@@ -893,6 +942,7 @@
             </w:r>
             <w:r>
               <w:rPr>
+                <w:rFonts w:ascii="Times New Roman" w:hAnsi="Times New Roman" w:cs="Times New Roman"/>
                 <w:noProof/>
                 <w:webHidden/>
               </w:rPr>
@@ -908,6 +958,7 @@
               <w:tab w:val="right" w:leader="dot" w:pos="8630"/>
             </w:tabs>
             <w:rPr>
+              <w:rFonts w:ascii="Times New Roman" w:hAnsi="Times New Roman" w:cs="Times New Roman"/>
               <w:noProof/>
               <w:kern w:val="2"/>
               <w:sz w:val="24"/>
@@ -920,12 +971,14 @@
             <w:r>
               <w:rPr>
                 <w:rStyle w:val="Hipervnculo"/>
+                <w:rFonts w:ascii="Times New Roman" w:hAnsi="Times New Roman" w:cs="Times New Roman"/>
                 <w:noProof/>
               </w:rPr>
               <w:t>4.</w:t>
             </w:r>
             <w:r>
               <w:rPr>
+                <w:rFonts w:ascii="Times New Roman" w:hAnsi="Times New Roman" w:cs="Times New Roman"/>
                 <w:noProof/>
                 <w:kern w:val="2"/>
                 <w:sz w:val="24"/>
@@ -938,12 +991,14 @@
             <w:r>
               <w:rPr>
                 <w:rStyle w:val="Hipervnculo"/>
+                <w:rFonts w:ascii="Times New Roman" w:hAnsi="Times New Roman" w:cs="Times New Roman"/>
                 <w:noProof/>
               </w:rPr>
               <w:t>Objetivos</w:t>
             </w:r>
             <w:r>
               <w:rPr>
+                <w:rFonts w:ascii="Times New Roman" w:hAnsi="Times New Roman" w:cs="Times New Roman"/>
                 <w:noProof/>
                 <w:webHidden/>
               </w:rPr>
@@ -951,6 +1006,7 @@
             </w:r>
             <w:r>
               <w:rPr>
+                <w:rFonts w:ascii="Times New Roman" w:hAnsi="Times New Roman" w:cs="Times New Roman"/>
                 <w:noProof/>
                 <w:webHidden/>
               </w:rPr>
@@ -958,6 +1014,7 @@
             </w:r>
             <w:r>
               <w:rPr>
+                <w:rFonts w:ascii="Times New Roman" w:hAnsi="Times New Roman" w:cs="Times New Roman"/>
                 <w:noProof/>
                 <w:webHidden/>
               </w:rPr>
@@ -965,12 +1022,14 @@
             </w:r>
             <w:r>
               <w:rPr>
+                <w:rFonts w:ascii="Times New Roman" w:hAnsi="Times New Roman" w:cs="Times New Roman"/>
                 <w:noProof/>
                 <w:webHidden/>
               </w:rPr>
             </w:r>
             <w:r>
               <w:rPr>
+                <w:rFonts w:ascii="Times New Roman" w:hAnsi="Times New Roman" w:cs="Times New Roman"/>
                 <w:noProof/>
                 <w:webHidden/>
               </w:rPr>
@@ -978,6 +1037,7 @@
             </w:r>
             <w:r>
               <w:rPr>
+                <w:rFonts w:ascii="Times New Roman" w:hAnsi="Times New Roman" w:cs="Times New Roman"/>
                 <w:noProof/>
                 <w:webHidden/>
               </w:rPr>
@@ -985,6 +1045,7 @@
             </w:r>
             <w:r>
               <w:rPr>
+                <w:rFonts w:ascii="Times New Roman" w:hAnsi="Times New Roman" w:cs="Times New Roman"/>
                 <w:noProof/>
                 <w:webHidden/>
               </w:rPr>
@@ -1000,6 +1061,7 @@
               <w:tab w:val="right" w:leader="dot" w:pos="8630"/>
             </w:tabs>
             <w:rPr>
+              <w:rFonts w:ascii="Times New Roman" w:hAnsi="Times New Roman" w:cs="Times New Roman"/>
               <w:noProof/>
               <w:kern w:val="2"/>
               <w:sz w:val="24"/>
@@ -1012,6 +1074,7 @@
             <w:r>
               <w:rPr>
                 <w:rStyle w:val="Hipervnculo"/>
+                <w:rFonts w:ascii="Times New Roman" w:hAnsi="Times New Roman" w:cs="Times New Roman"/>
                 <w:noProof/>
                 <w:lang w:val="es-ES"/>
               </w:rPr>
@@ -1019,6 +1082,7 @@
             </w:r>
             <w:r>
               <w:rPr>
+                <w:rFonts w:ascii="Times New Roman" w:hAnsi="Times New Roman" w:cs="Times New Roman"/>
                 <w:noProof/>
                 <w:kern w:val="2"/>
                 <w:sz w:val="24"/>
@@ -1031,6 +1095,7 @@
             <w:r>
               <w:rPr>
                 <w:rStyle w:val="Hipervnculo"/>
+                <w:rFonts w:ascii="Times New Roman" w:hAnsi="Times New Roman" w:cs="Times New Roman"/>
                 <w:noProof/>
                 <w:lang w:val="es-ES"/>
               </w:rPr>
@@ -1038,6 +1103,7 @@
             </w:r>
             <w:r>
               <w:rPr>
+                <w:rFonts w:ascii="Times New Roman" w:hAnsi="Times New Roman" w:cs="Times New Roman"/>
                 <w:noProof/>
                 <w:webHidden/>
               </w:rPr>
@@ -1045,6 +1111,7 @@
             </w:r>
             <w:r>
               <w:rPr>
+                <w:rFonts w:ascii="Times New Roman" w:hAnsi="Times New Roman" w:cs="Times New Roman"/>
                 <w:noProof/>
                 <w:webHidden/>
               </w:rPr>
@@ -1052,6 +1119,7 @@
             </w:r>
             <w:r>
               <w:rPr>
+                <w:rFonts w:ascii="Times New Roman" w:hAnsi="Times New Roman" w:cs="Times New Roman"/>
                 <w:noProof/>
                 <w:webHidden/>
               </w:rPr>
@@ -1059,12 +1127,14 @@
             </w:r>
             <w:r>
               <w:rPr>
+                <w:rFonts w:ascii="Times New Roman" w:hAnsi="Times New Roman" w:cs="Times New Roman"/>
                 <w:noProof/>
                 <w:webHidden/>
               </w:rPr>
             </w:r>
             <w:r>
               <w:rPr>
+                <w:rFonts w:ascii="Times New Roman" w:hAnsi="Times New Roman" w:cs="Times New Roman"/>
                 <w:noProof/>
                 <w:webHidden/>
               </w:rPr>
@@ -1072,6 +1142,7 @@
             </w:r>
             <w:r>
               <w:rPr>
+                <w:rFonts w:ascii="Times New Roman" w:hAnsi="Times New Roman" w:cs="Times New Roman"/>
                 <w:noProof/>
                 <w:webHidden/>
               </w:rPr>
@@ -1079,6 +1150,7 @@
             </w:r>
             <w:r>
               <w:rPr>
+                <w:rFonts w:ascii="Times New Roman" w:hAnsi="Times New Roman" w:cs="Times New Roman"/>
                 <w:noProof/>
                 <w:webHidden/>
               </w:rPr>
@@ -1094,6 +1166,7 @@
               <w:tab w:val="right" w:leader="dot" w:pos="8630"/>
             </w:tabs>
             <w:rPr>
+              <w:rFonts w:ascii="Times New Roman" w:hAnsi="Times New Roman" w:cs="Times New Roman"/>
               <w:noProof/>
               <w:kern w:val="2"/>
               <w:sz w:val="24"/>
@@ -1106,12 +1179,14 @@
             <w:r>
               <w:rPr>
                 <w:rStyle w:val="Hipervnculo"/>
+                <w:rFonts w:ascii="Times New Roman" w:hAnsi="Times New Roman" w:cs="Times New Roman"/>
                 <w:noProof/>
               </w:rPr>
               <w:t>6.</w:t>
             </w:r>
             <w:r>
               <w:rPr>
+                <w:rFonts w:ascii="Times New Roman" w:hAnsi="Times New Roman" w:cs="Times New Roman"/>
                 <w:noProof/>
                 <w:kern w:val="2"/>
                 <w:sz w:val="24"/>
@@ -1124,12 +1199,14 @@
             <w:r>
               <w:rPr>
                 <w:rStyle w:val="Hipervnculo"/>
+                <w:rFonts w:ascii="Times New Roman" w:hAnsi="Times New Roman" w:cs="Times New Roman"/>
                 <w:noProof/>
               </w:rPr>
               <w:t>Temporalización</w:t>
             </w:r>
             <w:r>
               <w:rPr>
+                <w:rFonts w:ascii="Times New Roman" w:hAnsi="Times New Roman" w:cs="Times New Roman"/>
                 <w:noProof/>
                 <w:webHidden/>
               </w:rPr>
@@ -1137,6 +1214,7 @@
             </w:r>
             <w:r>
               <w:rPr>
+                <w:rFonts w:ascii="Times New Roman" w:hAnsi="Times New Roman" w:cs="Times New Roman"/>
                 <w:noProof/>
                 <w:webHidden/>
               </w:rPr>
@@ -1144,6 +1222,7 @@
             </w:r>
             <w:r>
               <w:rPr>
+                <w:rFonts w:ascii="Times New Roman" w:hAnsi="Times New Roman" w:cs="Times New Roman"/>
                 <w:noProof/>
                 <w:webHidden/>
               </w:rPr>
@@ -1151,12 +1230,14 @@
             </w:r>
             <w:r>
               <w:rPr>
+                <w:rFonts w:ascii="Times New Roman" w:hAnsi="Times New Roman" w:cs="Times New Roman"/>
                 <w:noProof/>
                 <w:webHidden/>
               </w:rPr>
             </w:r>
             <w:r>
               <w:rPr>
+                <w:rFonts w:ascii="Times New Roman" w:hAnsi="Times New Roman" w:cs="Times New Roman"/>
                 <w:noProof/>
                 <w:webHidden/>
               </w:rPr>
@@ -1164,6 +1245,7 @@
             </w:r>
             <w:r>
               <w:rPr>
+                <w:rFonts w:ascii="Times New Roman" w:hAnsi="Times New Roman" w:cs="Times New Roman"/>
                 <w:noProof/>
                 <w:webHidden/>
               </w:rPr>
@@ -1171,6 +1253,7 @@
             </w:r>
             <w:r>
               <w:rPr>
+                <w:rFonts w:ascii="Times New Roman" w:hAnsi="Times New Roman" w:cs="Times New Roman"/>
                 <w:noProof/>
                 <w:webHidden/>
               </w:rPr>
@@ -1186,6 +1269,7 @@
               <w:tab w:val="right" w:leader="dot" w:pos="8630"/>
             </w:tabs>
             <w:rPr>
+              <w:rFonts w:ascii="Times New Roman" w:hAnsi="Times New Roman" w:cs="Times New Roman"/>
               <w:noProof/>
               <w:kern w:val="2"/>
               <w:sz w:val="24"/>
@@ -1198,12 +1282,14 @@
             <w:r>
               <w:rPr>
                 <w:rStyle w:val="Hipervnculo"/>
+                <w:rFonts w:ascii="Times New Roman" w:hAnsi="Times New Roman" w:cs="Times New Roman"/>
                 <w:noProof/>
               </w:rPr>
               <w:t>7.</w:t>
             </w:r>
             <w:r>
               <w:rPr>
+                <w:rFonts w:ascii="Times New Roman" w:hAnsi="Times New Roman" w:cs="Times New Roman"/>
                 <w:noProof/>
                 <w:kern w:val="2"/>
                 <w:sz w:val="24"/>
@@ -1216,12 +1302,14 @@
             <w:r>
               <w:rPr>
                 <w:rStyle w:val="Hipervnculo"/>
+                <w:rFonts w:ascii="Times New Roman" w:hAnsi="Times New Roman" w:cs="Times New Roman"/>
                 <w:noProof/>
               </w:rPr>
               <w:t>Medios a emplear</w:t>
             </w:r>
             <w:r>
               <w:rPr>
+                <w:rFonts w:ascii="Times New Roman" w:hAnsi="Times New Roman" w:cs="Times New Roman"/>
                 <w:noProof/>
                 <w:webHidden/>
               </w:rPr>
@@ -1229,6 +1317,7 @@
             </w:r>
             <w:r>
               <w:rPr>
+                <w:rFonts w:ascii="Times New Roman" w:hAnsi="Times New Roman" w:cs="Times New Roman"/>
                 <w:noProof/>
                 <w:webHidden/>
               </w:rPr>
@@ -1236,6 +1325,7 @@
             </w:r>
             <w:r>
               <w:rPr>
+                <w:rFonts w:ascii="Times New Roman" w:hAnsi="Times New Roman" w:cs="Times New Roman"/>
                 <w:noProof/>
                 <w:webHidden/>
               </w:rPr>
@@ -1243,12 +1333,14 @@
             </w:r>
             <w:r>
               <w:rPr>
+                <w:rFonts w:ascii="Times New Roman" w:hAnsi="Times New Roman" w:cs="Times New Roman"/>
                 <w:noProof/>
                 <w:webHidden/>
               </w:rPr>
             </w:r>
             <w:r>
               <w:rPr>
+                <w:rFonts w:ascii="Times New Roman" w:hAnsi="Times New Roman" w:cs="Times New Roman"/>
                 <w:noProof/>
                 <w:webHidden/>
               </w:rPr>
@@ -1256,6 +1348,7 @@
             </w:r>
             <w:r>
               <w:rPr>
+                <w:rFonts w:ascii="Times New Roman" w:hAnsi="Times New Roman" w:cs="Times New Roman"/>
                 <w:noProof/>
                 <w:webHidden/>
               </w:rPr>
@@ -1263,6 +1356,7 @@
             </w:r>
             <w:r>
               <w:rPr>
+                <w:rFonts w:ascii="Times New Roman" w:hAnsi="Times New Roman" w:cs="Times New Roman"/>
                 <w:noProof/>
                 <w:webHidden/>
               </w:rPr>
@@ -1278,6 +1372,7 @@
               <w:tab w:val="right" w:leader="dot" w:pos="8630"/>
             </w:tabs>
             <w:rPr>
+              <w:rFonts w:ascii="Times New Roman" w:hAnsi="Times New Roman" w:cs="Times New Roman"/>
               <w:noProof/>
               <w:kern w:val="2"/>
               <w:sz w:val="24"/>
@@ -1290,12 +1385,14 @@
             <w:r>
               <w:rPr>
                 <w:rStyle w:val="Hipervnculo"/>
+                <w:rFonts w:ascii="Times New Roman" w:hAnsi="Times New Roman" w:cs="Times New Roman"/>
                 <w:noProof/>
               </w:rPr>
               <w:t>8.</w:t>
             </w:r>
             <w:r>
               <w:rPr>
+                <w:rFonts w:ascii="Times New Roman" w:hAnsi="Times New Roman" w:cs="Times New Roman"/>
                 <w:noProof/>
                 <w:kern w:val="2"/>
                 <w:sz w:val="24"/>
@@ -1308,12 +1405,14 @@
             <w:r>
               <w:rPr>
                 <w:rStyle w:val="Hipervnculo"/>
+                <w:rFonts w:ascii="Times New Roman" w:hAnsi="Times New Roman" w:cs="Times New Roman"/>
                 <w:noProof/>
               </w:rPr>
               <w:t>Parte desarrollada</w:t>
             </w:r>
             <w:r>
               <w:rPr>
+                <w:rFonts w:ascii="Times New Roman" w:hAnsi="Times New Roman" w:cs="Times New Roman"/>
                 <w:noProof/>
                 <w:webHidden/>
               </w:rPr>
@@ -1321,6 +1420,7 @@
             </w:r>
             <w:r>
               <w:rPr>
+                <w:rFonts w:ascii="Times New Roman" w:hAnsi="Times New Roman" w:cs="Times New Roman"/>
                 <w:noProof/>
                 <w:webHidden/>
               </w:rPr>
@@ -1328,6 +1428,7 @@
             </w:r>
             <w:r>
               <w:rPr>
+                <w:rFonts w:ascii="Times New Roman" w:hAnsi="Times New Roman" w:cs="Times New Roman"/>
                 <w:noProof/>
                 <w:webHidden/>
               </w:rPr>
@@ -1335,12 +1436,14 @@
             </w:r>
             <w:r>
               <w:rPr>
+                <w:rFonts w:ascii="Times New Roman" w:hAnsi="Times New Roman" w:cs="Times New Roman"/>
                 <w:noProof/>
                 <w:webHidden/>
               </w:rPr>
             </w:r>
             <w:r>
               <w:rPr>
+                <w:rFonts w:ascii="Times New Roman" w:hAnsi="Times New Roman" w:cs="Times New Roman"/>
                 <w:noProof/>
                 <w:webHidden/>
               </w:rPr>
@@ -1348,6 +1451,7 @@
             </w:r>
             <w:r>
               <w:rPr>
+                <w:rFonts w:ascii="Times New Roman" w:hAnsi="Times New Roman" w:cs="Times New Roman"/>
                 <w:noProof/>
                 <w:webHidden/>
               </w:rPr>
@@ -1355,6 +1459,7 @@
             </w:r>
             <w:r>
               <w:rPr>
+                <w:rFonts w:ascii="Times New Roman" w:hAnsi="Times New Roman" w:cs="Times New Roman"/>
                 <w:noProof/>
                 <w:webHidden/>
               </w:rPr>
@@ -1370,6 +1475,7 @@
               <w:tab w:val="right" w:leader="dot" w:pos="8630"/>
             </w:tabs>
             <w:rPr>
+              <w:rFonts w:ascii="Times New Roman" w:hAnsi="Times New Roman" w:cs="Times New Roman"/>
               <w:noProof/>
               <w:kern w:val="2"/>
               <w:sz w:val="24"/>
@@ -1382,12 +1488,14 @@
             <w:r>
               <w:rPr>
                 <w:rStyle w:val="Hipervnculo"/>
+                <w:rFonts w:ascii="Times New Roman" w:hAnsi="Times New Roman" w:cs="Times New Roman"/>
                 <w:noProof/>
               </w:rPr>
               <w:t>9.</w:t>
             </w:r>
             <w:r>
               <w:rPr>
+                <w:rFonts w:ascii="Times New Roman" w:hAnsi="Times New Roman" w:cs="Times New Roman"/>
                 <w:noProof/>
                 <w:kern w:val="2"/>
                 <w:sz w:val="24"/>
@@ -1400,12 +1508,14 @@
             <w:r>
               <w:rPr>
                 <w:rStyle w:val="Hipervnculo"/>
+                <w:rFonts w:ascii="Times New Roman" w:hAnsi="Times New Roman" w:cs="Times New Roman"/>
                 <w:noProof/>
               </w:rPr>
               <w:t>Anexos</w:t>
             </w:r>
             <w:r>
               <w:rPr>
+                <w:rFonts w:ascii="Times New Roman" w:hAnsi="Times New Roman" w:cs="Times New Roman"/>
                 <w:noProof/>
                 <w:webHidden/>
               </w:rPr>
@@ -1413,6 +1523,7 @@
             </w:r>
             <w:r>
               <w:rPr>
+                <w:rFonts w:ascii="Times New Roman" w:hAnsi="Times New Roman" w:cs="Times New Roman"/>
                 <w:noProof/>
                 <w:webHidden/>
               </w:rPr>
@@ -1420,6 +1531,7 @@
             </w:r>
             <w:r>
               <w:rPr>
+                <w:rFonts w:ascii="Times New Roman" w:hAnsi="Times New Roman" w:cs="Times New Roman"/>
                 <w:noProof/>
                 <w:webHidden/>
               </w:rPr>
@@ -1427,12 +1539,14 @@
             </w:r>
             <w:r>
               <w:rPr>
+                <w:rFonts w:ascii="Times New Roman" w:hAnsi="Times New Roman" w:cs="Times New Roman"/>
                 <w:noProof/>
                 <w:webHidden/>
               </w:rPr>
             </w:r>
             <w:r>
               <w:rPr>
+                <w:rFonts w:ascii="Times New Roman" w:hAnsi="Times New Roman" w:cs="Times New Roman"/>
                 <w:noProof/>
                 <w:webHidden/>
               </w:rPr>
@@ -1440,6 +1554,7 @@
             </w:r>
             <w:r>
               <w:rPr>
+                <w:rFonts w:ascii="Times New Roman" w:hAnsi="Times New Roman" w:cs="Times New Roman"/>
                 <w:noProof/>
                 <w:webHidden/>
               </w:rPr>
@@ -1447,6 +1562,7 @@
             </w:r>
             <w:r>
               <w:rPr>
+                <w:rFonts w:ascii="Times New Roman" w:hAnsi="Times New Roman" w:cs="Times New Roman"/>
                 <w:noProof/>
                 <w:webHidden/>
               </w:rPr>
@@ -1462,6 +1578,7 @@
               <w:tab w:val="right" w:leader="dot" w:pos="8630"/>
             </w:tabs>
             <w:rPr>
+              <w:rFonts w:ascii="Times New Roman" w:hAnsi="Times New Roman" w:cs="Times New Roman"/>
               <w:noProof/>
               <w:kern w:val="2"/>
               <w:sz w:val="24"/>
@@ -1474,12 +1591,14 @@
             <w:r>
               <w:rPr>
                 <w:rStyle w:val="Hipervnculo"/>
+                <w:rFonts w:ascii="Times New Roman" w:hAnsi="Times New Roman" w:cs="Times New Roman"/>
                 <w:noProof/>
               </w:rPr>
               <w:t>10.</w:t>
             </w:r>
             <w:r>
               <w:rPr>
+                <w:rFonts w:ascii="Times New Roman" w:hAnsi="Times New Roman" w:cs="Times New Roman"/>
                 <w:noProof/>
                 <w:kern w:val="2"/>
                 <w:sz w:val="24"/>
@@ -1492,12 +1611,14 @@
             <w:r>
               <w:rPr>
                 <w:rStyle w:val="Hipervnculo"/>
+                <w:rFonts w:ascii="Times New Roman" w:hAnsi="Times New Roman" w:cs="Times New Roman"/>
                 <w:noProof/>
               </w:rPr>
               <w:t>Presupuestos</w:t>
             </w:r>
             <w:r>
               <w:rPr>
+                <w:rFonts w:ascii="Times New Roman" w:hAnsi="Times New Roman" w:cs="Times New Roman"/>
                 <w:noProof/>
                 <w:webHidden/>
               </w:rPr>
@@ -1505,6 +1626,7 @@
             </w:r>
             <w:r>
               <w:rPr>
+                <w:rFonts w:ascii="Times New Roman" w:hAnsi="Times New Roman" w:cs="Times New Roman"/>
                 <w:noProof/>
                 <w:webHidden/>
               </w:rPr>
@@ -1512,6 +1634,7 @@
             </w:r>
             <w:r>
               <w:rPr>
+                <w:rFonts w:ascii="Times New Roman" w:hAnsi="Times New Roman" w:cs="Times New Roman"/>
                 <w:noProof/>
                 <w:webHidden/>
               </w:rPr>
@@ -1519,12 +1642,14 @@
             </w:r>
             <w:r>
               <w:rPr>
+                <w:rFonts w:ascii="Times New Roman" w:hAnsi="Times New Roman" w:cs="Times New Roman"/>
                 <w:noProof/>
                 <w:webHidden/>
               </w:rPr>
             </w:r>
             <w:r>
               <w:rPr>
+                <w:rFonts w:ascii="Times New Roman" w:hAnsi="Times New Roman" w:cs="Times New Roman"/>
                 <w:noProof/>
                 <w:webHidden/>
               </w:rPr>
@@ -1532,6 +1657,7 @@
             </w:r>
             <w:r>
               <w:rPr>
+                <w:rFonts w:ascii="Times New Roman" w:hAnsi="Times New Roman" w:cs="Times New Roman"/>
                 <w:noProof/>
                 <w:webHidden/>
               </w:rPr>
@@ -1539,6 +1665,7 @@
             </w:r>
             <w:r>
               <w:rPr>
+                <w:rFonts w:ascii="Times New Roman" w:hAnsi="Times New Roman" w:cs="Times New Roman"/>
                 <w:noProof/>
                 <w:webHidden/>
               </w:rPr>
@@ -1554,6 +1681,7 @@
               <w:tab w:val="right" w:leader="dot" w:pos="8630"/>
             </w:tabs>
             <w:rPr>
+              <w:rFonts w:ascii="Times New Roman" w:hAnsi="Times New Roman" w:cs="Times New Roman"/>
               <w:noProof/>
               <w:kern w:val="2"/>
               <w:sz w:val="24"/>
@@ -1566,12 +1694,14 @@
             <w:r>
               <w:rPr>
                 <w:rStyle w:val="Hipervnculo"/>
+                <w:rFonts w:ascii="Times New Roman" w:hAnsi="Times New Roman" w:cs="Times New Roman"/>
                 <w:noProof/>
               </w:rPr>
               <w:t>11.</w:t>
             </w:r>
             <w:r>
               <w:rPr>
+                <w:rFonts w:ascii="Times New Roman" w:hAnsi="Times New Roman" w:cs="Times New Roman"/>
                 <w:noProof/>
                 <w:kern w:val="2"/>
                 <w:sz w:val="24"/>
@@ -1584,12 +1714,14 @@
             <w:r>
               <w:rPr>
                 <w:rStyle w:val="Hipervnculo"/>
+                <w:rFonts w:ascii="Times New Roman" w:hAnsi="Times New Roman" w:cs="Times New Roman"/>
                 <w:noProof/>
               </w:rPr>
               <w:t>Biliografía</w:t>
             </w:r>
             <w:r>
               <w:rPr>
+                <w:rFonts w:ascii="Times New Roman" w:hAnsi="Times New Roman" w:cs="Times New Roman"/>
                 <w:noProof/>
                 <w:webHidden/>
               </w:rPr>
@@ -1597,6 +1729,7 @@
             </w:r>
             <w:r>
               <w:rPr>
+                <w:rFonts w:ascii="Times New Roman" w:hAnsi="Times New Roman" w:cs="Times New Roman"/>
                 <w:noProof/>
                 <w:webHidden/>
               </w:rPr>
@@ -1604,6 +1737,7 @@
             </w:r>
             <w:r>
               <w:rPr>
+                <w:rFonts w:ascii="Times New Roman" w:hAnsi="Times New Roman" w:cs="Times New Roman"/>
                 <w:noProof/>
                 <w:webHidden/>
               </w:rPr>
@@ -1611,12 +1745,14 @@
             </w:r>
             <w:r>
               <w:rPr>
+                <w:rFonts w:ascii="Times New Roman" w:hAnsi="Times New Roman" w:cs="Times New Roman"/>
                 <w:noProof/>
                 <w:webHidden/>
               </w:rPr>
             </w:r>
             <w:r>
               <w:rPr>
+                <w:rFonts w:ascii="Times New Roman" w:hAnsi="Times New Roman" w:cs="Times New Roman"/>
                 <w:noProof/>
                 <w:webHidden/>
               </w:rPr>
@@ -1624,6 +1760,7 @@
             </w:r>
             <w:r>
               <w:rPr>
+                <w:rFonts w:ascii="Times New Roman" w:hAnsi="Times New Roman" w:cs="Times New Roman"/>
                 <w:noProof/>
                 <w:webHidden/>
               </w:rPr>
@@ -1631,6 +1768,7 @@
             </w:r>
             <w:r>
               <w:rPr>
+                <w:rFonts w:ascii="Times New Roman" w:hAnsi="Times New Roman" w:cs="Times New Roman"/>
                 <w:noProof/>
                 <w:webHidden/>
               </w:rPr>
@@ -1639,8 +1777,14 @@
           </w:hyperlink>
         </w:p>
         <w:p>
+          <w:pPr>
+            <w:rPr>
+              <w:rFonts w:ascii="Times New Roman" w:hAnsi="Times New Roman" w:cs="Times New Roman"/>
+            </w:rPr>
+          </w:pPr>
           <w:r>
             <w:rPr>
+              <w:rFonts w:ascii="Times New Roman" w:hAnsi="Times New Roman" w:cs="Times New Roman"/>
               <w:b/>
               <w:bCs/>
             </w:rPr>
@@ -1807,6 +1951,9 @@
           <w:numId w:val="22"/>
         </w:numPr>
         <w:spacing w:line="276" w:lineRule="auto"/>
+        <w:rPr>
+          <w:rFonts w:cs="Times New Roman"/>
+        </w:rPr>
       </w:pPr>
       <w:bookmarkStart w:id="0" w:name="_k44kkqv8tk2j" w:colFirst="0" w:colLast="0"/>
       <w:bookmarkStart w:id="1" w:name="_3y8696lezss5" w:colFirst="0" w:colLast="0"/>
@@ -1817,19 +1964,31 @@
       <w:bookmarkEnd w:id="2"/>
       <w:proofErr w:type="spellStart"/>
       <w:r>
+        <w:rPr>
+          <w:rFonts w:cs="Times New Roman"/>
+        </w:rPr>
         <w:lastRenderedPageBreak/>
         <w:t>Introducción</w:t>
       </w:r>
       <w:proofErr w:type="spellEnd"/>
       <w:r>
+        <w:rPr>
+          <w:rFonts w:cs="Times New Roman"/>
+        </w:rPr>
         <w:t xml:space="preserve"> (Idea del </w:t>
       </w:r>
       <w:proofErr w:type="spellStart"/>
       <w:r>
+        <w:rPr>
+          <w:rFonts w:cs="Times New Roman"/>
+        </w:rPr>
         <w:t>proyecto</w:t>
       </w:r>
       <w:proofErr w:type="spellEnd"/>
       <w:r>
+        <w:rPr>
+          <w:rFonts w:cs="Times New Roman"/>
+        </w:rPr>
         <w:t>)</w:t>
       </w:r>
       <w:bookmarkEnd w:id="3"/>
@@ -2033,18 +2192,30 @@
           <w:numId w:val="22"/>
         </w:numPr>
         <w:spacing w:line="276" w:lineRule="auto"/>
+        <w:rPr>
+          <w:rFonts w:cs="Times New Roman"/>
+        </w:rPr>
       </w:pPr>
       <w:bookmarkStart w:id="4" w:name="_Toc200249940"/>
       <w:proofErr w:type="spellStart"/>
       <w:r>
+        <w:rPr>
+          <w:rFonts w:cs="Times New Roman"/>
+        </w:rPr>
         <w:t>Debilidades</w:t>
       </w:r>
       <w:proofErr w:type="spellEnd"/>
       <w:r>
+        <w:rPr>
+          <w:rFonts w:cs="Times New Roman"/>
+        </w:rPr>
         <w:t xml:space="preserve"> del </w:t>
       </w:r>
       <w:proofErr w:type="spellStart"/>
       <w:r>
+        <w:rPr>
+          <w:rFonts w:cs="Times New Roman"/>
+        </w:rPr>
         <w:t>proyecto</w:t>
       </w:r>
       <w:bookmarkEnd w:id="4"/>
@@ -2114,18 +2285,30 @@
           <w:numId w:val="22"/>
         </w:numPr>
         <w:spacing w:line="276" w:lineRule="auto"/>
+        <w:rPr>
+          <w:rFonts w:cs="Times New Roman"/>
+        </w:rPr>
       </w:pPr>
       <w:bookmarkStart w:id="5" w:name="_Toc200249941"/>
       <w:proofErr w:type="spellStart"/>
       <w:r>
+        <w:rPr>
+          <w:rFonts w:cs="Times New Roman"/>
+        </w:rPr>
         <w:lastRenderedPageBreak/>
         <w:t>Fortalezas</w:t>
       </w:r>
       <w:proofErr w:type="spellEnd"/>
       <w:r>
+        <w:rPr>
+          <w:rFonts w:cs="Times New Roman"/>
+        </w:rPr>
         <w:t xml:space="preserve"> del </w:t>
       </w:r>
       <w:r>
+        <w:rPr>
+          <w:rFonts w:cs="Times New Roman"/>
+        </w:rPr>
         <w:t>Proyecto</w:t>
       </w:r>
       <w:bookmarkEnd w:id="5"/>
@@ -2140,6 +2323,7 @@
         <w:spacing w:line="360" w:lineRule="auto"/>
         <w:jc w:val="both"/>
         <w:rPr>
+          <w:rFonts w:ascii="Times New Roman" w:hAnsi="Times New Roman" w:cs="Times New Roman"/>
           <w:sz w:val="24"/>
           <w:szCs w:val="24"/>
           <w:lang w:val="es-ES"/>
@@ -2147,6 +2331,7 @@
       </w:pPr>
       <w:r>
         <w:rPr>
+          <w:rFonts w:ascii="Times New Roman" w:hAnsi="Times New Roman" w:cs="Times New Roman"/>
           <w:sz w:val="24"/>
           <w:szCs w:val="24"/>
           <w:lang w:val="es-ES"/>
@@ -2164,6 +2349,7 @@
         <w:spacing w:line="360" w:lineRule="auto"/>
         <w:jc w:val="both"/>
         <w:rPr>
+          <w:rFonts w:ascii="Times New Roman" w:hAnsi="Times New Roman" w:cs="Times New Roman"/>
           <w:sz w:val="24"/>
           <w:szCs w:val="24"/>
           <w:lang w:val="es-ES"/>
@@ -2171,6 +2357,7 @@
       </w:pPr>
       <w:r>
         <w:rPr>
+          <w:rFonts w:ascii="Times New Roman" w:hAnsi="Times New Roman" w:cs="Times New Roman"/>
           <w:sz w:val="24"/>
           <w:szCs w:val="24"/>
           <w:lang w:val="es-ES"/>
@@ -2180,6 +2367,7 @@
       <w:proofErr w:type="spellStart"/>
       <w:r>
         <w:rPr>
+          <w:rFonts w:ascii="Times New Roman" w:hAnsi="Times New Roman" w:cs="Times New Roman"/>
           <w:sz w:val="24"/>
           <w:szCs w:val="24"/>
           <w:lang w:val="es-ES"/>
@@ -2189,6 +2377,7 @@
       <w:proofErr w:type="spellEnd"/>
       <w:r>
         <w:rPr>
+          <w:rFonts w:ascii="Times New Roman" w:hAnsi="Times New Roman" w:cs="Times New Roman"/>
           <w:sz w:val="24"/>
           <w:szCs w:val="24"/>
           <w:lang w:val="es-ES"/>
@@ -2198,6 +2387,7 @@
       <w:proofErr w:type="spellStart"/>
       <w:r>
         <w:rPr>
+          <w:rFonts w:ascii="Times New Roman" w:hAnsi="Times New Roman" w:cs="Times New Roman"/>
           <w:sz w:val="24"/>
           <w:szCs w:val="24"/>
           <w:lang w:val="es-ES"/>
@@ -2207,6 +2397,7 @@
       <w:proofErr w:type="spellEnd"/>
       <w:r>
         <w:rPr>
+          <w:rFonts w:ascii="Times New Roman" w:hAnsi="Times New Roman" w:cs="Times New Roman"/>
           <w:sz w:val="24"/>
           <w:szCs w:val="24"/>
           <w:lang w:val="es-ES"/>
@@ -2224,6 +2415,7 @@
         <w:spacing w:line="360" w:lineRule="auto"/>
         <w:jc w:val="both"/>
         <w:rPr>
+          <w:rFonts w:ascii="Times New Roman" w:hAnsi="Times New Roman" w:cs="Times New Roman"/>
           <w:sz w:val="24"/>
           <w:szCs w:val="24"/>
           <w:lang w:val="es-ES"/>
@@ -2231,6 +2423,7 @@
       </w:pPr>
       <w:r>
         <w:rPr>
+          <w:rFonts w:ascii="Times New Roman" w:hAnsi="Times New Roman" w:cs="Times New Roman"/>
           <w:sz w:val="24"/>
           <w:szCs w:val="24"/>
           <w:lang w:val="es-ES"/>
@@ -2246,10 +2439,16 @@
           <w:numId w:val="22"/>
         </w:numPr>
         <w:spacing w:line="276" w:lineRule="auto"/>
+        <w:rPr>
+          <w:rFonts w:cs="Times New Roman"/>
+        </w:rPr>
       </w:pPr>
       <w:bookmarkStart w:id="6" w:name="_Toc200249942"/>
       <w:proofErr w:type="spellStart"/>
       <w:r>
+        <w:rPr>
+          <w:rFonts w:cs="Times New Roman"/>
+        </w:rPr>
         <w:t>Objetivos</w:t>
       </w:r>
       <w:bookmarkEnd w:id="6"/>
@@ -2534,12 +2733,14 @@
         </w:numPr>
         <w:spacing w:line="276" w:lineRule="auto"/>
         <w:rPr>
+          <w:rFonts w:cs="Times New Roman"/>
           <w:lang w:val="es-ES"/>
         </w:rPr>
       </w:pPr>
       <w:bookmarkStart w:id="7" w:name="_Toc200249943"/>
       <w:r>
         <w:rPr>
+          <w:rFonts w:cs="Times New Roman"/>
           <w:lang w:val="es-ES"/>
         </w:rPr>
         <w:t xml:space="preserve">Fases y </w:t>
@@ -2547,6 +2748,7 @@
       <w:proofErr w:type="spellStart"/>
       <w:r>
         <w:rPr>
+          <w:rFonts w:cs="Times New Roman"/>
           <w:lang w:val="es-ES"/>
         </w:rPr>
         <w:t>subfases</w:t>
@@ -2554,6 +2756,7 @@
       <w:proofErr w:type="spellEnd"/>
       <w:r>
         <w:rPr>
+          <w:rFonts w:cs="Times New Roman"/>
           <w:lang w:val="es-ES"/>
         </w:rPr>
         <w:t xml:space="preserve"> del proyecto</w:t>
@@ -3067,25 +3270,7 @@
           <w:szCs w:val="24"/>
           <w:lang w:val="es-ES"/>
         </w:rPr>
-        <w:t>Desarrollo de la lógica para sesiones generadas a partir de rutinas (copia dinámica</w:t>
-      </w:r>
-      <w:r>
-        <w:rPr>
-          <w:rFonts w:ascii="Times New Roman" w:hAnsi="Times New Roman" w:cs="Times New Roman"/>
-          <w:sz w:val="24"/>
-          <w:szCs w:val="24"/>
-          <w:lang w:val="es-ES"/>
-        </w:rPr>
-        <w:t xml:space="preserve"> </w:t>
-      </w:r>
-      <w:r>
-        <w:rPr>
-          <w:rFonts w:ascii="Times New Roman" w:hAnsi="Times New Roman" w:cs="Times New Roman"/>
-          <w:sz w:val="24"/>
-          <w:szCs w:val="24"/>
-          <w:lang w:val="es-ES"/>
-        </w:rPr>
-        <w:t>de ejercicios)</w:t>
+        <w:t>Desarrollo de la lógica para sesiones generadas a partir de rutinas (copia dinámica de ejercicios)</w:t>
       </w:r>
     </w:p>
     <w:p>
@@ -3174,25 +3359,7 @@
           <w:szCs w:val="24"/>
           <w:lang w:val="es-ES"/>
         </w:rPr>
-        <w:t>Fas</w:t>
-      </w:r>
-      <w:r>
-        <w:rPr>
-          <w:rFonts w:ascii="Times New Roman" w:hAnsi="Times New Roman" w:cs="Times New Roman"/>
-          <w:sz w:val="24"/>
-          <w:szCs w:val="24"/>
-          <w:lang w:val="es-ES"/>
-        </w:rPr>
-        <w:t xml:space="preserve">e </w:t>
-      </w:r>
-      <w:r>
-        <w:rPr>
-          <w:rFonts w:ascii="Times New Roman" w:hAnsi="Times New Roman" w:cs="Times New Roman"/>
-          <w:sz w:val="24"/>
-          <w:szCs w:val="24"/>
-          <w:lang w:val="es-ES"/>
-        </w:rPr>
-        <w:t xml:space="preserve">5 – Integración y </w:t>
+        <w:t xml:space="preserve">Fase 5 – Integración y </w:t>
       </w:r>
       <w:r>
         <w:rPr>
@@ -3391,10 +3558,16 @@
           <w:numId w:val="22"/>
         </w:numPr>
         <w:spacing w:line="276" w:lineRule="auto"/>
+        <w:rPr>
+          <w:rFonts w:cs="Times New Roman"/>
+        </w:rPr>
       </w:pPr>
       <w:bookmarkStart w:id="8" w:name="_Toc200249944"/>
       <w:proofErr w:type="spellStart"/>
       <w:r>
+        <w:rPr>
+          <w:rFonts w:cs="Times New Roman"/>
+        </w:rPr>
         <w:t>Temporalización</w:t>
       </w:r>
       <w:bookmarkEnd w:id="8"/>
@@ -4151,20 +4324,32 @@
           <w:numId w:val="22"/>
         </w:numPr>
         <w:spacing w:line="276" w:lineRule="auto"/>
+        <w:rPr>
+          <w:rFonts w:cs="Times New Roman"/>
+        </w:rPr>
       </w:pPr>
       <w:bookmarkStart w:id="10" w:name="_Toc200249945"/>
       <w:bookmarkEnd w:id="9"/>
       <w:proofErr w:type="spellStart"/>
       <w:r>
+        <w:rPr>
+          <w:rFonts w:cs="Times New Roman"/>
+        </w:rPr>
         <w:lastRenderedPageBreak/>
         <w:t>Medios</w:t>
       </w:r>
       <w:proofErr w:type="spellEnd"/>
       <w:r>
+        <w:rPr>
+          <w:rFonts w:cs="Times New Roman"/>
+        </w:rPr>
         <w:t xml:space="preserve"> a </w:t>
       </w:r>
       <w:proofErr w:type="spellStart"/>
       <w:r>
+        <w:rPr>
+          <w:rFonts w:cs="Times New Roman"/>
+        </w:rPr>
         <w:t>emplear</w:t>
       </w:r>
       <w:bookmarkEnd w:id="10"/>
@@ -4471,19 +4656,31 @@
           <w:numId w:val="22"/>
         </w:numPr>
         <w:spacing w:line="276" w:lineRule="auto"/>
+        <w:rPr>
+          <w:rFonts w:cs="Times New Roman"/>
+        </w:rPr>
       </w:pPr>
       <w:bookmarkStart w:id="11" w:name="_Toc200249946"/>
       <w:proofErr w:type="spellStart"/>
       <w:r>
+        <w:rPr>
+          <w:rFonts w:cs="Times New Roman"/>
+        </w:rPr>
         <w:lastRenderedPageBreak/>
         <w:t>Parte</w:t>
       </w:r>
       <w:proofErr w:type="spellEnd"/>
       <w:r>
+        <w:rPr>
+          <w:rFonts w:cs="Times New Roman"/>
+        </w:rPr>
         <w:t xml:space="preserve"> </w:t>
       </w:r>
       <w:proofErr w:type="spellStart"/>
       <w:r>
+        <w:rPr>
+          <w:rFonts w:cs="Times New Roman"/>
+        </w:rPr>
         <w:t>desarrollada</w:t>
       </w:r>
       <w:bookmarkEnd w:id="11"/>
@@ -4924,10 +5121,16 @@
           <w:numId w:val="22"/>
         </w:numPr>
         <w:spacing w:line="276" w:lineRule="auto"/>
+        <w:rPr>
+          <w:rFonts w:cs="Times New Roman"/>
+        </w:rPr>
       </w:pPr>
       <w:bookmarkStart w:id="12" w:name="_Toc200249947"/>
       <w:proofErr w:type="spellStart"/>
       <w:r>
+        <w:rPr>
+          <w:rFonts w:cs="Times New Roman"/>
+        </w:rPr>
         <w:lastRenderedPageBreak/>
         <w:t>Anexos</w:t>
       </w:r>
@@ -5115,16 +5318,7 @@
           <w:szCs w:val="24"/>
           <w:lang w:val="es-ES"/>
         </w:rPr>
-        <w:t>'Ejercicios'</w:t>
-      </w:r>
-      <w:r>
-        <w:rPr>
-          <w:rFonts w:ascii="Times New Roman" w:hAnsi="Times New Roman" w:cs="Times New Roman"/>
-          <w:sz w:val="24"/>
-          <w:szCs w:val="24"/>
-          <w:lang w:val="es-ES"/>
-        </w:rPr>
-        <w:t xml:space="preserve"> </w:t>
+        <w:t xml:space="preserve">'Ejercicios' </w:t>
       </w:r>
     </w:p>
     <w:p>
@@ -5770,10 +5964,16 @@
           <w:numId w:val="22"/>
         </w:numPr>
         <w:spacing w:line="276" w:lineRule="auto"/>
+        <w:rPr>
+          <w:rFonts w:cs="Times New Roman"/>
+        </w:rPr>
       </w:pPr>
       <w:bookmarkStart w:id="13" w:name="_Toc200249948"/>
       <w:proofErr w:type="spellStart"/>
       <w:r>
+        <w:rPr>
+          <w:rFonts w:cs="Times New Roman"/>
+        </w:rPr>
         <w:lastRenderedPageBreak/>
         <w:t>Presupuestos</w:t>
       </w:r>
@@ -6951,16 +7151,7 @@
                 <w:szCs w:val="24"/>
                 <w:lang w:val="es-ES"/>
               </w:rPr>
-              <w:t xml:space="preserve">220 </w:t>
-            </w:r>
-            <w:r>
-              <w:rPr>
-                <w:rFonts w:ascii="Times New Roman" w:hAnsi="Times New Roman" w:cs="Times New Roman"/>
-                <w:sz w:val="24"/>
-                <w:szCs w:val="24"/>
-                <w:lang w:val="es-ES"/>
-              </w:rPr>
-              <w:t>€</w:t>
+              <w:t>220 €</w:t>
             </w:r>
           </w:p>
         </w:tc>
@@ -7012,16 +7203,7 @@
                 <w:szCs w:val="24"/>
                 <w:lang w:val="es-ES"/>
               </w:rPr>
-              <w:t xml:space="preserve">220 </w:t>
-            </w:r>
-            <w:r>
-              <w:rPr>
-                <w:rFonts w:ascii="Times New Roman" w:hAnsi="Times New Roman" w:cs="Times New Roman"/>
-                <w:sz w:val="24"/>
-                <w:szCs w:val="24"/>
-                <w:lang w:val="es-ES"/>
-              </w:rPr>
-              <w:t>€</w:t>
+              <w:t>220 €</w:t>
             </w:r>
           </w:p>
         </w:tc>
@@ -7078,16 +7260,7 @@
                 <w:szCs w:val="24"/>
                 <w:lang w:val="es-ES"/>
               </w:rPr>
-              <w:t xml:space="preserve">60 </w:t>
-            </w:r>
-            <w:r>
-              <w:rPr>
-                <w:rFonts w:ascii="Times New Roman" w:hAnsi="Times New Roman" w:cs="Times New Roman"/>
-                <w:sz w:val="24"/>
-                <w:szCs w:val="24"/>
-                <w:lang w:val="es-ES"/>
-              </w:rPr>
-              <w:t>€</w:t>
+              <w:t>60 €</w:t>
             </w:r>
           </w:p>
         </w:tc>
@@ -7139,22 +7312,19 @@
                 <w:szCs w:val="24"/>
                 <w:lang w:val="es-ES"/>
               </w:rPr>
-              <w:t xml:space="preserve">60 </w:t>
-            </w:r>
-            <w:r>
-              <w:rPr>
-                <w:rFonts w:ascii="Times New Roman" w:hAnsi="Times New Roman" w:cs="Times New Roman"/>
-                <w:sz w:val="24"/>
-                <w:szCs w:val="24"/>
-                <w:lang w:val="es-ES"/>
-              </w:rPr>
-              <w:t>€</w:t>
+              <w:t>60 €</w:t>
             </w:r>
           </w:p>
         </w:tc>
       </w:tr>
     </w:tbl>
-    <w:p/>
+    <w:p>
+      <w:pPr>
+        <w:rPr>
+          <w:rFonts w:ascii="Times New Roman" w:hAnsi="Times New Roman" w:cs="Times New Roman"/>
+        </w:rPr>
+      </w:pPr>
+    </w:p>
     <w:p>
       <w:pPr>
         <w:pStyle w:val="Prrafodelista"/>
@@ -7163,6 +7333,9 @@
           <w:numId w:val="39"/>
         </w:numPr>
         <w:spacing w:line="360" w:lineRule="auto"/>
+        <w:rPr>
+          <w:rFonts w:ascii="Times New Roman" w:hAnsi="Times New Roman" w:cs="Times New Roman"/>
+        </w:rPr>
       </w:pPr>
       <w:r>
         <w:rPr>
@@ -7173,20 +7346,47 @@
         <w:t>Total</w:t>
       </w:r>
       <w:r>
+        <w:rPr>
+          <w:rFonts w:ascii="Times New Roman" w:hAnsi="Times New Roman" w:cs="Times New Roman"/>
+        </w:rPr>
         <w:t>: 1.165,73 €</w:t>
       </w:r>
     </w:p>
-    <w:p/>
-    <w:p/>
-    <w:p/>
+    <w:p>
+      <w:pPr>
+        <w:rPr>
+          <w:rFonts w:ascii="Times New Roman" w:hAnsi="Times New Roman" w:cs="Times New Roman"/>
+        </w:rPr>
+      </w:pPr>
+    </w:p>
+    <w:p>
+      <w:pPr>
+        <w:rPr>
+          <w:rFonts w:ascii="Times New Roman" w:hAnsi="Times New Roman" w:cs="Times New Roman"/>
+        </w:rPr>
+      </w:pPr>
+    </w:p>
+    <w:p>
+      <w:pPr>
+        <w:rPr>
+          <w:rFonts w:ascii="Times New Roman" w:hAnsi="Times New Roman" w:cs="Times New Roman"/>
+        </w:rPr>
+      </w:pPr>
+    </w:p>
     <w:p>
       <w:pPr>
         <w:numPr>
           <w:ilvl w:val="0"/>
           <w:numId w:val="39"/>
         </w:numPr>
+        <w:rPr>
+          <w:rFonts w:ascii="Times New Roman" w:hAnsi="Times New Roman" w:cs="Times New Roman"/>
+        </w:rPr>
       </w:pPr>
       <w:r>
+        <w:rPr>
+          <w:rFonts w:ascii="Times New Roman" w:hAnsi="Times New Roman" w:cs="Times New Roman"/>
+        </w:rPr>
         <w:t>Software</w:t>
       </w:r>
     </w:p>
@@ -7198,9 +7398,9 @@
         <w:tblLook w:val="04A0" w:firstRow="1" w:lastRow="0" w:firstColumn="1" w:lastColumn="0" w:noHBand="0" w:noVBand="1"/>
       </w:tblPr>
       <w:tblGrid>
-        <w:gridCol w:w="3134"/>
-        <w:gridCol w:w="3122"/>
-        <w:gridCol w:w="2368"/>
+        <w:gridCol w:w="3258"/>
+        <w:gridCol w:w="3068"/>
+        <w:gridCol w:w="2298"/>
       </w:tblGrid>
       <w:tr>
         <w:trPr>
@@ -7214,6 +7414,7 @@
           <w:p>
             <w:pPr>
               <w:rPr>
+                <w:rFonts w:ascii="Times New Roman" w:hAnsi="Times New Roman" w:cs="Times New Roman"/>
                 <w:b/>
                 <w:bCs/>
                 <w:lang w:val="es-ES"/>
@@ -7221,6 +7422,7 @@
             </w:pPr>
             <w:r>
               <w:rPr>
+                <w:rFonts w:ascii="Times New Roman" w:hAnsi="Times New Roman" w:cs="Times New Roman"/>
                 <w:b/>
                 <w:bCs/>
                 <w:lang w:val="es-ES"/>
@@ -7237,6 +7439,7 @@
           <w:p>
             <w:pPr>
               <w:rPr>
+                <w:rFonts w:ascii="Times New Roman" w:hAnsi="Times New Roman" w:cs="Times New Roman"/>
                 <w:b/>
                 <w:bCs/>
                 <w:lang w:val="es-ES"/>
@@ -7244,6 +7447,7 @@
             </w:pPr>
             <w:r>
               <w:rPr>
+                <w:rFonts w:ascii="Times New Roman" w:hAnsi="Times New Roman" w:cs="Times New Roman"/>
                 <w:b/>
                 <w:bCs/>
                 <w:lang w:val="es-ES"/>
@@ -7260,6 +7464,7 @@
           <w:p>
             <w:pPr>
               <w:rPr>
+                <w:rFonts w:ascii="Times New Roman" w:hAnsi="Times New Roman" w:cs="Times New Roman"/>
                 <w:b/>
                 <w:bCs/>
                 <w:lang w:val="es-ES"/>
@@ -7267,6 +7472,7 @@
             </w:pPr>
             <w:r>
               <w:rPr>
+                <w:rFonts w:ascii="Times New Roman" w:hAnsi="Times New Roman" w:cs="Times New Roman"/>
                 <w:b/>
                 <w:bCs/>
                 <w:lang w:val="es-ES"/>
@@ -7288,11 +7494,13 @@
           <w:p>
             <w:pPr>
               <w:rPr>
+                <w:rFonts w:ascii="Times New Roman" w:hAnsi="Times New Roman" w:cs="Times New Roman"/>
                 <w:lang w:val="es-ES"/>
               </w:rPr>
             </w:pPr>
             <w:r>
               <w:rPr>
+                <w:rFonts w:ascii="Times New Roman" w:hAnsi="Times New Roman" w:cs="Times New Roman"/>
                 <w:lang w:val="es-ES"/>
               </w:rPr>
               <w:t xml:space="preserve">Visual Studio </w:t>
@@ -7300,6 +7508,7 @@
             <w:proofErr w:type="spellStart"/>
             <w:r>
               <w:rPr>
+                <w:rFonts w:ascii="Times New Roman" w:hAnsi="Times New Roman" w:cs="Times New Roman"/>
                 <w:lang w:val="es-ES"/>
               </w:rPr>
               <w:t>Code</w:t>
@@ -7315,11 +7524,13 @@
           <w:p>
             <w:pPr>
               <w:rPr>
+                <w:rFonts w:ascii="Times New Roman" w:hAnsi="Times New Roman" w:cs="Times New Roman"/>
                 <w:lang w:val="es-ES"/>
               </w:rPr>
             </w:pPr>
             <w:r>
               <w:rPr>
+                <w:rFonts w:ascii="Times New Roman" w:hAnsi="Times New Roman" w:cs="Times New Roman"/>
                 <w:lang w:val="es-ES"/>
               </w:rPr>
               <w:t xml:space="preserve">Libre (Open </w:t>
@@ -7327,6 +7538,7 @@
             <w:proofErr w:type="spellStart"/>
             <w:r>
               <w:rPr>
+                <w:rFonts w:ascii="Times New Roman" w:hAnsi="Times New Roman" w:cs="Times New Roman"/>
                 <w:lang w:val="es-ES"/>
               </w:rPr>
               <w:t>Source</w:t>
@@ -7334,6 +7546,7 @@
             <w:proofErr w:type="spellEnd"/>
             <w:r>
               <w:rPr>
+                <w:rFonts w:ascii="Times New Roman" w:hAnsi="Times New Roman" w:cs="Times New Roman"/>
                 <w:lang w:val="es-ES"/>
               </w:rPr>
               <w:t>)</w:t>
@@ -7348,11 +7561,13 @@
           <w:p>
             <w:pPr>
               <w:rPr>
+                <w:rFonts w:ascii="Times New Roman" w:hAnsi="Times New Roman" w:cs="Times New Roman"/>
                 <w:lang w:val="es-ES"/>
               </w:rPr>
             </w:pPr>
             <w:r>
               <w:rPr>
+                <w:rFonts w:ascii="Times New Roman" w:hAnsi="Times New Roman" w:cs="Times New Roman"/>
                 <w:lang w:val="es-ES"/>
               </w:rPr>
               <w:t>0 €</w:t>
@@ -7372,11 +7587,13 @@
           <w:p>
             <w:pPr>
               <w:rPr>
+                <w:rFonts w:ascii="Times New Roman" w:hAnsi="Times New Roman" w:cs="Times New Roman"/>
                 <w:lang w:val="es-ES"/>
               </w:rPr>
             </w:pPr>
             <w:r>
               <w:rPr>
+                <w:rFonts w:ascii="Times New Roman" w:hAnsi="Times New Roman" w:cs="Times New Roman"/>
                 <w:lang w:val="es-ES"/>
               </w:rPr>
               <w:t>Docker Desktop</w:t>
@@ -7391,11 +7608,13 @@
           <w:p>
             <w:pPr>
               <w:rPr>
+                <w:rFonts w:ascii="Times New Roman" w:hAnsi="Times New Roman" w:cs="Times New Roman"/>
                 <w:lang w:val="es-ES"/>
               </w:rPr>
             </w:pPr>
             <w:r>
               <w:rPr>
+                <w:rFonts w:ascii="Times New Roman" w:hAnsi="Times New Roman" w:cs="Times New Roman"/>
                 <w:lang w:val="es-ES"/>
               </w:rPr>
               <w:t>Libre para uso personal</w:t>
@@ -7410,11 +7629,13 @@
           <w:p>
             <w:pPr>
               <w:rPr>
+                <w:rFonts w:ascii="Times New Roman" w:hAnsi="Times New Roman" w:cs="Times New Roman"/>
                 <w:lang w:val="es-ES"/>
               </w:rPr>
             </w:pPr>
             <w:r>
               <w:rPr>
+                <w:rFonts w:ascii="Times New Roman" w:hAnsi="Times New Roman" w:cs="Times New Roman"/>
                 <w:lang w:val="es-ES"/>
               </w:rPr>
               <w:t>0 €</w:t>
@@ -7434,11 +7655,13 @@
           <w:p>
             <w:pPr>
               <w:rPr>
+                <w:rFonts w:ascii="Times New Roman" w:hAnsi="Times New Roman" w:cs="Times New Roman"/>
                 <w:lang w:val="es-ES"/>
               </w:rPr>
             </w:pPr>
             <w:r>
               <w:rPr>
+                <w:rFonts w:ascii="Times New Roman" w:hAnsi="Times New Roman" w:cs="Times New Roman"/>
                 <w:lang w:val="es-ES"/>
               </w:rPr>
               <w:t>PostgreSQL</w:t>
@@ -7453,11 +7676,13 @@
           <w:p>
             <w:pPr>
               <w:rPr>
+                <w:rFonts w:ascii="Times New Roman" w:hAnsi="Times New Roman" w:cs="Times New Roman"/>
                 <w:lang w:val="es-ES"/>
               </w:rPr>
             </w:pPr>
             <w:r>
               <w:rPr>
+                <w:rFonts w:ascii="Times New Roman" w:hAnsi="Times New Roman" w:cs="Times New Roman"/>
                 <w:lang w:val="es-ES"/>
               </w:rPr>
               <w:t>Libre</w:t>
@@ -7472,11 +7697,13 @@
           <w:p>
             <w:pPr>
               <w:rPr>
+                <w:rFonts w:ascii="Times New Roman" w:hAnsi="Times New Roman" w:cs="Times New Roman"/>
                 <w:lang w:val="es-ES"/>
               </w:rPr>
             </w:pPr>
             <w:r>
               <w:rPr>
+                <w:rFonts w:ascii="Times New Roman" w:hAnsi="Times New Roman" w:cs="Times New Roman"/>
                 <w:lang w:val="es-ES"/>
               </w:rPr>
               <w:t>0 €</w:t>
@@ -7496,12 +7723,14 @@
           <w:p>
             <w:pPr>
               <w:rPr>
+                <w:rFonts w:ascii="Times New Roman" w:hAnsi="Times New Roman" w:cs="Times New Roman"/>
                 <w:lang w:val="es-ES"/>
               </w:rPr>
             </w:pPr>
             <w:proofErr w:type="spellStart"/>
             <w:r>
               <w:rPr>
+                <w:rFonts w:ascii="Times New Roman" w:hAnsi="Times New Roman" w:cs="Times New Roman"/>
                 <w:lang w:val="es-ES"/>
               </w:rPr>
               <w:t>FastAPI</w:t>
@@ -7509,6 +7738,7 @@
             <w:proofErr w:type="spellEnd"/>
             <w:r>
               <w:rPr>
+                <w:rFonts w:ascii="Times New Roman" w:hAnsi="Times New Roman" w:cs="Times New Roman"/>
                 <w:lang w:val="es-ES"/>
               </w:rPr>
               <w:t xml:space="preserve">, </w:t>
@@ -7516,6 +7746,7 @@
             <w:proofErr w:type="spellStart"/>
             <w:r>
               <w:rPr>
+                <w:rFonts w:ascii="Times New Roman" w:hAnsi="Times New Roman" w:cs="Times New Roman"/>
                 <w:lang w:val="es-ES"/>
               </w:rPr>
               <w:t>SQLModel</w:t>
@@ -7531,11 +7762,13 @@
           <w:p>
             <w:pPr>
               <w:rPr>
+                <w:rFonts w:ascii="Times New Roman" w:hAnsi="Times New Roman" w:cs="Times New Roman"/>
                 <w:lang w:val="es-ES"/>
               </w:rPr>
             </w:pPr>
             <w:r>
               <w:rPr>
+                <w:rFonts w:ascii="Times New Roman" w:hAnsi="Times New Roman" w:cs="Times New Roman"/>
                 <w:lang w:val="es-ES"/>
               </w:rPr>
               <w:t>Libre</w:t>
@@ -7550,11 +7783,13 @@
           <w:p>
             <w:pPr>
               <w:rPr>
+                <w:rFonts w:ascii="Times New Roman" w:hAnsi="Times New Roman" w:cs="Times New Roman"/>
                 <w:lang w:val="es-ES"/>
               </w:rPr>
             </w:pPr>
             <w:r>
               <w:rPr>
+                <w:rFonts w:ascii="Times New Roman" w:hAnsi="Times New Roman" w:cs="Times New Roman"/>
                 <w:lang w:val="es-ES"/>
               </w:rPr>
               <w:t>0 €</w:t>
@@ -7574,12 +7809,14 @@
           <w:p>
             <w:pPr>
               <w:rPr>
+                <w:rFonts w:ascii="Times New Roman" w:hAnsi="Times New Roman" w:cs="Times New Roman"/>
                 <w:lang w:val="es-ES"/>
               </w:rPr>
             </w:pPr>
             <w:proofErr w:type="spellStart"/>
             <w:r>
               <w:rPr>
+                <w:rFonts w:ascii="Times New Roman" w:hAnsi="Times New Roman" w:cs="Times New Roman"/>
                 <w:lang w:val="es-ES"/>
               </w:rPr>
               <w:t>Figma</w:t>
@@ -7587,6 +7824,7 @@
             <w:proofErr w:type="spellEnd"/>
             <w:r>
               <w:rPr>
+                <w:rFonts w:ascii="Times New Roman" w:hAnsi="Times New Roman" w:cs="Times New Roman"/>
                 <w:lang w:val="es-ES"/>
               </w:rPr>
               <w:t xml:space="preserve"> (plan gratuito)</w:t>
@@ -7601,11 +7839,13 @@
           <w:p>
             <w:pPr>
               <w:rPr>
+                <w:rFonts w:ascii="Times New Roman" w:hAnsi="Times New Roman" w:cs="Times New Roman"/>
                 <w:lang w:val="es-ES"/>
               </w:rPr>
             </w:pPr>
             <w:r>
               <w:rPr>
+                <w:rFonts w:ascii="Times New Roman" w:hAnsi="Times New Roman" w:cs="Times New Roman"/>
                 <w:lang w:val="es-ES"/>
               </w:rPr>
               <w:t>Gratuito</w:t>
@@ -7620,11 +7860,13 @@
           <w:p>
             <w:pPr>
               <w:rPr>
+                <w:rFonts w:ascii="Times New Roman" w:hAnsi="Times New Roman" w:cs="Times New Roman"/>
                 <w:lang w:val="es-ES"/>
               </w:rPr>
             </w:pPr>
             <w:r>
               <w:rPr>
+                <w:rFonts w:ascii="Times New Roman" w:hAnsi="Times New Roman" w:cs="Times New Roman"/>
                 <w:lang w:val="es-ES"/>
               </w:rPr>
               <w:t>0 €</w:t>
@@ -7644,11 +7886,13 @@
           <w:p>
             <w:pPr>
               <w:rPr>
+                <w:rFonts w:ascii="Times New Roman" w:hAnsi="Times New Roman" w:cs="Times New Roman"/>
                 <w:lang w:val="es-ES"/>
               </w:rPr>
             </w:pPr>
             <w:r>
               <w:rPr>
+                <w:rFonts w:ascii="Times New Roman" w:hAnsi="Times New Roman" w:cs="Times New Roman"/>
                 <w:lang w:val="es-ES"/>
               </w:rPr>
               <w:t>Git y GitHub</w:t>
@@ -7663,11 +7907,13 @@
           <w:p>
             <w:pPr>
               <w:rPr>
+                <w:rFonts w:ascii="Times New Roman" w:hAnsi="Times New Roman" w:cs="Times New Roman"/>
                 <w:lang w:val="es-ES"/>
               </w:rPr>
             </w:pPr>
             <w:r>
               <w:rPr>
+                <w:rFonts w:ascii="Times New Roman" w:hAnsi="Times New Roman" w:cs="Times New Roman"/>
                 <w:lang w:val="es-ES"/>
               </w:rPr>
               <w:t>Libre / plan estudiante</w:t>
@@ -7682,11 +7928,13 @@
           <w:p>
             <w:pPr>
               <w:rPr>
+                <w:rFonts w:ascii="Times New Roman" w:hAnsi="Times New Roman" w:cs="Times New Roman"/>
                 <w:lang w:val="es-ES"/>
               </w:rPr>
             </w:pPr>
             <w:r>
               <w:rPr>
+                <w:rFonts w:ascii="Times New Roman" w:hAnsi="Times New Roman" w:cs="Times New Roman"/>
                 <w:lang w:val="es-ES"/>
               </w:rPr>
               <w:t>0 €</w:t>
@@ -7706,12 +7954,14 @@
           <w:p>
             <w:pPr>
               <w:rPr>
+                <w:rFonts w:ascii="Times New Roman" w:hAnsi="Times New Roman" w:cs="Times New Roman"/>
                 <w:lang w:val="es-ES"/>
               </w:rPr>
             </w:pPr>
             <w:proofErr w:type="spellStart"/>
             <w:r>
               <w:rPr>
+                <w:rFonts w:ascii="Times New Roman" w:hAnsi="Times New Roman" w:cs="Times New Roman"/>
                 <w:lang w:val="es-ES"/>
               </w:rPr>
               <w:t>Pytest</w:t>
@@ -7727,11 +7977,13 @@
           <w:p>
             <w:pPr>
               <w:rPr>
+                <w:rFonts w:ascii="Times New Roman" w:hAnsi="Times New Roman" w:cs="Times New Roman"/>
                 <w:lang w:val="es-ES"/>
               </w:rPr>
             </w:pPr>
             <w:r>
               <w:rPr>
+                <w:rFonts w:ascii="Times New Roman" w:hAnsi="Times New Roman" w:cs="Times New Roman"/>
                 <w:lang w:val="es-ES"/>
               </w:rPr>
               <w:t>Libre</w:t>
@@ -7746,11 +7998,13 @@
           <w:p>
             <w:pPr>
               <w:rPr>
+                <w:rFonts w:ascii="Times New Roman" w:hAnsi="Times New Roman" w:cs="Times New Roman"/>
                 <w:lang w:val="es-ES"/>
               </w:rPr>
             </w:pPr>
             <w:r>
               <w:rPr>
+                <w:rFonts w:ascii="Times New Roman" w:hAnsi="Times New Roman" w:cs="Times New Roman"/>
                 <w:lang w:val="es-ES"/>
               </w:rPr>
               <w:t>0 €</w:t>
@@ -7770,12 +8024,14 @@
           <w:p>
             <w:pPr>
               <w:rPr>
+                <w:rFonts w:ascii="Times New Roman" w:hAnsi="Times New Roman" w:cs="Times New Roman"/>
                 <w:lang w:val="es-ES"/>
               </w:rPr>
             </w:pPr>
             <w:proofErr w:type="spellStart"/>
             <w:r>
               <w:rPr>
+                <w:rFonts w:ascii="Times New Roman" w:hAnsi="Times New Roman" w:cs="Times New Roman"/>
                 <w:lang w:val="es-ES"/>
               </w:rPr>
               <w:t>DataGrip</w:t>
@@ -7783,6 +8039,7 @@
             <w:proofErr w:type="spellEnd"/>
             <w:r>
               <w:rPr>
+                <w:rFonts w:ascii="Times New Roman" w:hAnsi="Times New Roman" w:cs="Times New Roman"/>
                 <w:lang w:val="es-ES"/>
               </w:rPr>
               <w:t xml:space="preserve"> (licencia EDU)</w:t>
@@ -7797,11 +8054,13 @@
           <w:p>
             <w:pPr>
               <w:rPr>
+                <w:rFonts w:ascii="Times New Roman" w:hAnsi="Times New Roman" w:cs="Times New Roman"/>
                 <w:lang w:val="es-ES"/>
               </w:rPr>
             </w:pPr>
             <w:r>
               <w:rPr>
+                <w:rFonts w:ascii="Times New Roman" w:hAnsi="Times New Roman" w:cs="Times New Roman"/>
                 <w:lang w:val="es-ES"/>
               </w:rPr>
               <w:t>Gratuito (educacional)</w:t>
@@ -7816,11 +8075,13 @@
           <w:p>
             <w:pPr>
               <w:rPr>
+                <w:rFonts w:ascii="Times New Roman" w:hAnsi="Times New Roman" w:cs="Times New Roman"/>
                 <w:lang w:val="es-ES"/>
               </w:rPr>
             </w:pPr>
             <w:r>
               <w:rPr>
+                <w:rFonts w:ascii="Times New Roman" w:hAnsi="Times New Roman" w:cs="Times New Roman"/>
                 <w:lang w:val="es-ES"/>
               </w:rPr>
               <w:t>0 €</w:t>
@@ -7829,7 +8090,13 @@
         </w:tc>
       </w:tr>
     </w:tbl>
-    <w:p/>
+    <w:p>
+      <w:pPr>
+        <w:rPr>
+          <w:rFonts w:ascii="Times New Roman" w:hAnsi="Times New Roman" w:cs="Times New Roman"/>
+        </w:rPr>
+      </w:pPr>
+    </w:p>
     <w:p>
       <w:pPr>
         <w:pStyle w:val="Prrafodelista"/>
@@ -8383,7 +8650,7 @@
             <w:pPr>
               <w:spacing w:after="200" w:line="276" w:lineRule="auto"/>
               <w:rPr>
-                <w:rFonts w:ascii="Segoe UI Emoji" w:hAnsi="Segoe UI Emoji" w:cs="Segoe UI Emoji"/>
+                <w:rFonts w:ascii="Times New Roman" w:hAnsi="Times New Roman" w:cs="Times New Roman"/>
                 <w:lang w:val="es-ES"/>
               </w:rPr>
             </w:pPr>
@@ -8398,7 +8665,7 @@
             <w:pPr>
               <w:spacing w:after="200" w:line="276" w:lineRule="auto"/>
               <w:rPr>
-                <w:rFonts w:ascii="Segoe UI Emoji" w:hAnsi="Segoe UI Emoji" w:cs="Segoe UI Emoji"/>
+                <w:rFonts w:ascii="Times New Roman" w:hAnsi="Times New Roman" w:cs="Times New Roman"/>
                 <w:lang w:val="es-ES"/>
               </w:rPr>
             </w:pPr>
@@ -8418,14 +8685,15 @@
             <w:pPr>
               <w:spacing w:after="200" w:line="276" w:lineRule="auto"/>
               <w:rPr>
-                <w:rFonts w:ascii="Segoe UI Emoji" w:hAnsi="Segoe UI Emoji" w:cs="Segoe UI Emoji"/>
+                <w:rFonts w:ascii="Times New Roman" w:hAnsi="Times New Roman" w:cs="Times New Roman"/>
+                <w:u w:val="single"/>
                 <w:lang w:val="es-ES"/>
               </w:rPr>
             </w:pPr>
             <w:proofErr w:type="spellStart"/>
             <w:r>
               <w:rPr>
-                <w:rFonts w:ascii="Segoe UI Emoji" w:hAnsi="Segoe UI Emoji" w:cs="Segoe UI Emoji"/>
+                <w:rFonts w:ascii="Times New Roman" w:hAnsi="Times New Roman" w:cs="Times New Roman"/>
                 <w:b/>
                 <w:bCs/>
                 <w:lang w:val="es-ES"/>
@@ -8435,12 +8703,12 @@
             <w:proofErr w:type="spellEnd"/>
             <w:r>
               <w:rPr>
-                <w:rFonts w:ascii="Segoe UI Emoji" w:hAnsi="Segoe UI Emoji" w:cs="Segoe UI Emoji"/>
+                <w:rFonts w:ascii="Times New Roman" w:hAnsi="Times New Roman" w:cs="Times New Roman"/>
                 <w:b/>
                 <w:bCs/>
                 <w:lang w:val="es-ES"/>
               </w:rPr>
-              <w:t xml:space="preserve"> (estimado)</w:t>
+              <w:t xml:space="preserve"> </w:t>
             </w:r>
           </w:p>
         </w:tc>
@@ -8453,7 +8721,7 @@
             <w:pPr>
               <w:spacing w:after="200" w:line="276" w:lineRule="auto"/>
               <w:rPr>
-                <w:rFonts w:ascii="Segoe UI Emoji" w:hAnsi="Segoe UI Emoji" w:cs="Segoe UI Emoji"/>
+                <w:rFonts w:ascii="Times New Roman" w:hAnsi="Times New Roman" w:cs="Times New Roman"/>
                 <w:lang w:val="es-ES"/>
               </w:rPr>
             </w:pPr>
@@ -8473,13 +8741,13 @@
             <w:pPr>
               <w:spacing w:after="200" w:line="276" w:lineRule="auto"/>
               <w:rPr>
-                <w:rFonts w:ascii="Segoe UI Emoji" w:hAnsi="Segoe UI Emoji" w:cs="Segoe UI Emoji"/>
+                <w:rFonts w:ascii="Times New Roman" w:hAnsi="Times New Roman" w:cs="Times New Roman"/>
                 <w:lang w:val="es-ES"/>
               </w:rPr>
             </w:pPr>
             <w:r>
               <w:rPr>
-                <w:rFonts w:ascii="Segoe UI Emoji" w:hAnsi="Segoe UI Emoji" w:cs="Segoe UI Emoji"/>
+                <w:rFonts w:ascii="Times New Roman" w:hAnsi="Times New Roman" w:cs="Times New Roman"/>
                 <w:lang w:val="es-ES"/>
               </w:rPr>
               <w:t xml:space="preserve">Creación de </w:t>
@@ -8487,7 +8755,7 @@
             <w:proofErr w:type="spellStart"/>
             <w:r>
               <w:rPr>
-                <w:rFonts w:ascii="Segoe UI Emoji" w:hAnsi="Segoe UI Emoji" w:cs="Segoe UI Emoji"/>
+                <w:rFonts w:ascii="Times New Roman" w:hAnsi="Times New Roman" w:cs="Times New Roman"/>
                 <w:lang w:val="es-ES"/>
               </w:rPr>
               <w:t>wireframes</w:t>
@@ -8495,7 +8763,7 @@
             <w:proofErr w:type="spellEnd"/>
             <w:r>
               <w:rPr>
-                <w:rFonts w:ascii="Segoe UI Emoji" w:hAnsi="Segoe UI Emoji" w:cs="Segoe UI Emoji"/>
+                <w:rFonts w:ascii="Times New Roman" w:hAnsi="Times New Roman" w:cs="Times New Roman"/>
                 <w:lang w:val="es-ES"/>
               </w:rPr>
               <w:t xml:space="preserve"> (</w:t>
@@ -8503,7 +8771,7 @@
             <w:proofErr w:type="spellStart"/>
             <w:r>
               <w:rPr>
-                <w:rFonts w:ascii="Segoe UI Emoji" w:hAnsi="Segoe UI Emoji" w:cs="Segoe UI Emoji"/>
+                <w:rFonts w:ascii="Times New Roman" w:hAnsi="Times New Roman" w:cs="Times New Roman"/>
                 <w:lang w:val="es-ES"/>
               </w:rPr>
               <w:t>Figma</w:t>
@@ -8511,7 +8779,7 @@
             <w:proofErr w:type="spellEnd"/>
             <w:r>
               <w:rPr>
-                <w:rFonts w:ascii="Segoe UI Emoji" w:hAnsi="Segoe UI Emoji" w:cs="Segoe UI Emoji"/>
+                <w:rFonts w:ascii="Times New Roman" w:hAnsi="Times New Roman" w:cs="Times New Roman"/>
                 <w:lang w:val="es-ES"/>
               </w:rPr>
               <w:t>)</w:t>
@@ -8527,30 +8795,16 @@
             <w:pPr>
               <w:spacing w:after="200" w:line="276" w:lineRule="auto"/>
               <w:rPr>
-                <w:rFonts w:ascii="Segoe UI Emoji" w:hAnsi="Segoe UI Emoji" w:cs="Segoe UI Emoji"/>
+                <w:rFonts w:ascii="Times New Roman" w:hAnsi="Times New Roman" w:cs="Times New Roman"/>
                 <w:lang w:val="es-ES"/>
               </w:rPr>
             </w:pPr>
             <w:r>
               <w:rPr>
-                <w:rFonts w:ascii="Segoe UI Emoji" w:hAnsi="Segoe UI Emoji" w:cs="Segoe UI Emoji"/>
+                <w:rFonts w:ascii="Times New Roman" w:hAnsi="Times New Roman" w:cs="Times New Roman"/>
                 <w:lang w:val="es-ES"/>
               </w:rPr>
-              <w:t>3</w:t>
-            </w:r>
-            <w:r>
-              <w:rPr>
-                <w:rFonts w:ascii="Arial" w:hAnsi="Arial" w:cs="Arial"/>
-                <w:lang w:val="es-ES"/>
-              </w:rPr>
-              <w:t> </w:t>
-            </w:r>
-            <w:r>
-              <w:rPr>
-                <w:rFonts w:ascii="Segoe UI Emoji" w:hAnsi="Segoe UI Emoji" w:cs="Segoe UI Emoji"/>
-                <w:lang w:val="es-ES"/>
-              </w:rPr>
-              <w:t>h</w:t>
+              <w:t>3 h</w:t>
             </w:r>
           </w:p>
         </w:tc>
@@ -8568,13 +8822,13 @@
             <w:pPr>
               <w:spacing w:after="200" w:line="276" w:lineRule="auto"/>
               <w:rPr>
-                <w:rFonts w:ascii="Segoe UI Emoji" w:hAnsi="Segoe UI Emoji" w:cs="Segoe UI Emoji"/>
+                <w:rFonts w:ascii="Times New Roman" w:hAnsi="Times New Roman" w:cs="Times New Roman"/>
                 <w:lang w:val="es-ES"/>
               </w:rPr>
             </w:pPr>
             <w:r>
               <w:rPr>
-                <w:rFonts w:ascii="Segoe UI Emoji" w:hAnsi="Segoe UI Emoji" w:cs="Segoe UI Emoji"/>
+                <w:rFonts w:ascii="Times New Roman" w:hAnsi="Times New Roman" w:cs="Times New Roman"/>
                 <w:lang w:val="es-ES"/>
               </w:rPr>
               <w:t xml:space="preserve">Maquetación con </w:t>
@@ -8582,7 +8836,7 @@
             <w:proofErr w:type="spellStart"/>
             <w:r>
               <w:rPr>
-                <w:rFonts w:ascii="Segoe UI Emoji" w:hAnsi="Segoe UI Emoji" w:cs="Segoe UI Emoji"/>
+                <w:rFonts w:ascii="Times New Roman" w:hAnsi="Times New Roman" w:cs="Times New Roman"/>
                 <w:lang w:val="es-ES"/>
               </w:rPr>
               <w:t>Tailwind</w:t>
@@ -8599,30 +8853,16 @@
             <w:pPr>
               <w:spacing w:after="200" w:line="276" w:lineRule="auto"/>
               <w:rPr>
-                <w:rFonts w:ascii="Segoe UI Emoji" w:hAnsi="Segoe UI Emoji" w:cs="Segoe UI Emoji"/>
+                <w:rFonts w:ascii="Times New Roman" w:hAnsi="Times New Roman" w:cs="Times New Roman"/>
                 <w:lang w:val="es-ES"/>
               </w:rPr>
             </w:pPr>
             <w:r>
               <w:rPr>
-                <w:rFonts w:ascii="Segoe UI Emoji" w:hAnsi="Segoe UI Emoji" w:cs="Segoe UI Emoji"/>
+                <w:rFonts w:ascii="Times New Roman" w:hAnsi="Times New Roman" w:cs="Times New Roman"/>
                 <w:lang w:val="es-ES"/>
               </w:rPr>
-              <w:t>10</w:t>
-            </w:r>
-            <w:r>
-              <w:rPr>
-                <w:rFonts w:ascii="Arial" w:hAnsi="Arial" w:cs="Arial"/>
-                <w:lang w:val="es-ES"/>
-              </w:rPr>
-              <w:t> </w:t>
-            </w:r>
-            <w:r>
-              <w:rPr>
-                <w:rFonts w:ascii="Segoe UI Emoji" w:hAnsi="Segoe UI Emoji" w:cs="Segoe UI Emoji"/>
-                <w:lang w:val="es-ES"/>
-              </w:rPr>
-              <w:t>h</w:t>
+              <w:t>10 h</w:t>
             </w:r>
           </w:p>
         </w:tc>
@@ -8640,13 +8880,13 @@
             <w:pPr>
               <w:spacing w:after="200" w:line="276" w:lineRule="auto"/>
               <w:rPr>
-                <w:rFonts w:ascii="Segoe UI Emoji" w:hAnsi="Segoe UI Emoji" w:cs="Segoe UI Emoji"/>
+                <w:rFonts w:ascii="Times New Roman" w:hAnsi="Times New Roman" w:cs="Times New Roman"/>
                 <w:lang w:val="es-ES"/>
               </w:rPr>
             </w:pPr>
             <w:r>
               <w:rPr>
-                <w:rFonts w:ascii="Segoe UI Emoji" w:hAnsi="Segoe UI Emoji" w:cs="Segoe UI Emoji"/>
+                <w:rFonts w:ascii="Times New Roman" w:hAnsi="Times New Roman" w:cs="Times New Roman"/>
                 <w:lang w:val="es-ES"/>
               </w:rPr>
               <w:t>Desarrollo de componentes</w:t>
@@ -8662,30 +8902,16 @@
             <w:pPr>
               <w:spacing w:after="200" w:line="276" w:lineRule="auto"/>
               <w:rPr>
-                <w:rFonts w:ascii="Segoe UI Emoji" w:hAnsi="Segoe UI Emoji" w:cs="Segoe UI Emoji"/>
+                <w:rFonts w:ascii="Times New Roman" w:hAnsi="Times New Roman" w:cs="Times New Roman"/>
                 <w:lang w:val="es-ES"/>
               </w:rPr>
             </w:pPr>
             <w:r>
               <w:rPr>
-                <w:rFonts w:ascii="Segoe UI Emoji" w:hAnsi="Segoe UI Emoji" w:cs="Segoe UI Emoji"/>
+                <w:rFonts w:ascii="Times New Roman" w:hAnsi="Times New Roman" w:cs="Times New Roman"/>
                 <w:lang w:val="es-ES"/>
               </w:rPr>
-              <w:t>12</w:t>
-            </w:r>
-            <w:r>
-              <w:rPr>
-                <w:rFonts w:ascii="Arial" w:hAnsi="Arial" w:cs="Arial"/>
-                <w:lang w:val="es-ES"/>
-              </w:rPr>
-              <w:t> </w:t>
-            </w:r>
-            <w:r>
-              <w:rPr>
-                <w:rFonts w:ascii="Segoe UI Emoji" w:hAnsi="Segoe UI Emoji" w:cs="Segoe UI Emoji"/>
-                <w:lang w:val="es-ES"/>
-              </w:rPr>
-              <w:t>h</w:t>
+              <w:t>12 h</w:t>
             </w:r>
           </w:p>
         </w:tc>
@@ -8703,13 +8929,13 @@
             <w:pPr>
               <w:spacing w:after="200" w:line="276" w:lineRule="auto"/>
               <w:rPr>
-                <w:rFonts w:ascii="Segoe UI Emoji" w:hAnsi="Segoe UI Emoji" w:cs="Segoe UI Emoji"/>
+                <w:rFonts w:ascii="Times New Roman" w:hAnsi="Times New Roman" w:cs="Times New Roman"/>
                 <w:lang w:val="es-ES"/>
               </w:rPr>
             </w:pPr>
             <w:r>
               <w:rPr>
-                <w:rFonts w:ascii="Segoe UI Emoji" w:hAnsi="Segoe UI Emoji" w:cs="Segoe UI Emoji"/>
+                <w:rFonts w:ascii="Times New Roman" w:hAnsi="Times New Roman" w:cs="Times New Roman"/>
                 <w:lang w:val="es-ES"/>
               </w:rPr>
               <w:t xml:space="preserve">Integración con </w:t>
@@ -8717,7 +8943,7 @@
             <w:proofErr w:type="spellStart"/>
             <w:r>
               <w:rPr>
-                <w:rFonts w:ascii="Segoe UI Emoji" w:hAnsi="Segoe UI Emoji" w:cs="Segoe UI Emoji"/>
+                <w:rFonts w:ascii="Times New Roman" w:hAnsi="Times New Roman" w:cs="Times New Roman"/>
                 <w:lang w:val="es-ES"/>
               </w:rPr>
               <w:t>backend</w:t>
@@ -8734,30 +8960,16 @@
             <w:pPr>
               <w:spacing w:after="200" w:line="276" w:lineRule="auto"/>
               <w:rPr>
-                <w:rFonts w:ascii="Segoe UI Emoji" w:hAnsi="Segoe UI Emoji" w:cs="Segoe UI Emoji"/>
+                <w:rFonts w:ascii="Times New Roman" w:hAnsi="Times New Roman" w:cs="Times New Roman"/>
                 <w:lang w:val="es-ES"/>
               </w:rPr>
             </w:pPr>
             <w:r>
               <w:rPr>
-                <w:rFonts w:ascii="Segoe UI Emoji" w:hAnsi="Segoe UI Emoji" w:cs="Segoe UI Emoji"/>
+                <w:rFonts w:ascii="Times New Roman" w:hAnsi="Times New Roman" w:cs="Times New Roman"/>
                 <w:lang w:val="es-ES"/>
               </w:rPr>
-              <w:t>10</w:t>
-            </w:r>
-            <w:r>
-              <w:rPr>
-                <w:rFonts w:ascii="Arial" w:hAnsi="Arial" w:cs="Arial"/>
-                <w:lang w:val="es-ES"/>
-              </w:rPr>
-              <w:t> </w:t>
-            </w:r>
-            <w:r>
-              <w:rPr>
-                <w:rFonts w:ascii="Segoe UI Emoji" w:hAnsi="Segoe UI Emoji" w:cs="Segoe UI Emoji"/>
-                <w:lang w:val="es-ES"/>
-              </w:rPr>
-              <w:t>h</w:t>
+              <w:t>10 h</w:t>
             </w:r>
           </w:p>
         </w:tc>
@@ -8775,13 +8987,13 @@
             <w:pPr>
               <w:spacing w:after="200" w:line="276" w:lineRule="auto"/>
               <w:rPr>
-                <w:rFonts w:ascii="Segoe UI Emoji" w:hAnsi="Segoe UI Emoji" w:cs="Segoe UI Emoji"/>
+                <w:rFonts w:ascii="Times New Roman" w:hAnsi="Times New Roman" w:cs="Times New Roman"/>
                 <w:lang w:val="es-ES"/>
               </w:rPr>
             </w:pPr>
             <w:r>
               <w:rPr>
-                <w:rFonts w:ascii="Segoe UI Emoji" w:hAnsi="Segoe UI Emoji" w:cs="Segoe UI Emoji"/>
+                <w:rFonts w:ascii="Times New Roman" w:hAnsi="Times New Roman" w:cs="Times New Roman"/>
                 <w:lang w:val="es-ES"/>
               </w:rPr>
               <w:t>Pruebas e interfaz responsive</w:t>
@@ -8797,30 +9009,16 @@
             <w:pPr>
               <w:spacing w:after="200" w:line="276" w:lineRule="auto"/>
               <w:rPr>
-                <w:rFonts w:ascii="Segoe UI Emoji" w:hAnsi="Segoe UI Emoji" w:cs="Segoe UI Emoji"/>
+                <w:rFonts w:ascii="Times New Roman" w:hAnsi="Times New Roman" w:cs="Times New Roman"/>
                 <w:lang w:val="es-ES"/>
               </w:rPr>
             </w:pPr>
             <w:r>
               <w:rPr>
-                <w:rFonts w:ascii="Segoe UI Emoji" w:hAnsi="Segoe UI Emoji" w:cs="Segoe UI Emoji"/>
+                <w:rFonts w:ascii="Times New Roman" w:hAnsi="Times New Roman" w:cs="Times New Roman"/>
                 <w:lang w:val="es-ES"/>
               </w:rPr>
-              <w:t>5</w:t>
-            </w:r>
-            <w:r>
-              <w:rPr>
-                <w:rFonts w:ascii="Arial" w:hAnsi="Arial" w:cs="Arial"/>
-                <w:lang w:val="es-ES"/>
-              </w:rPr>
-              <w:t> </w:t>
-            </w:r>
-            <w:r>
-              <w:rPr>
-                <w:rFonts w:ascii="Segoe UI Emoji" w:hAnsi="Segoe UI Emoji" w:cs="Segoe UI Emoji"/>
-                <w:lang w:val="es-ES"/>
-              </w:rPr>
-              <w:t>h</w:t>
+              <w:t>5 h</w:t>
             </w:r>
           </w:p>
         </w:tc>
@@ -8838,13 +9036,13 @@
             <w:pPr>
               <w:spacing w:after="200" w:line="276" w:lineRule="auto"/>
               <w:rPr>
-                <w:rFonts w:ascii="Segoe UI Emoji" w:hAnsi="Segoe UI Emoji" w:cs="Segoe UI Emoji"/>
+                <w:rFonts w:ascii="Times New Roman" w:hAnsi="Times New Roman" w:cs="Times New Roman"/>
                 <w:lang w:val="es-ES"/>
               </w:rPr>
             </w:pPr>
             <w:r>
               <w:rPr>
-                <w:rFonts w:ascii="Segoe UI Emoji" w:hAnsi="Segoe UI Emoji" w:cs="Segoe UI Emoji"/>
+                <w:rFonts w:ascii="Times New Roman" w:hAnsi="Times New Roman" w:cs="Times New Roman"/>
                 <w:lang w:val="es-ES"/>
               </w:rPr>
               <w:t xml:space="preserve">Subtotal </w:t>
@@ -8852,7 +9050,7 @@
             <w:proofErr w:type="spellStart"/>
             <w:r>
               <w:rPr>
-                <w:rFonts w:ascii="Segoe UI Emoji" w:hAnsi="Segoe UI Emoji" w:cs="Segoe UI Emoji"/>
+                <w:rFonts w:ascii="Times New Roman" w:hAnsi="Times New Roman" w:cs="Times New Roman"/>
                 <w:lang w:val="es-ES"/>
               </w:rPr>
               <w:t>frontend</w:t>
@@ -8860,7 +9058,7 @@
             <w:proofErr w:type="spellEnd"/>
             <w:r>
               <w:rPr>
-                <w:rFonts w:ascii="Segoe UI Emoji" w:hAnsi="Segoe UI Emoji" w:cs="Segoe UI Emoji"/>
+                <w:rFonts w:ascii="Times New Roman" w:hAnsi="Times New Roman" w:cs="Times New Roman"/>
                 <w:lang w:val="es-ES"/>
               </w:rPr>
               <w:t xml:space="preserve"> (previsto)</w:t>
@@ -8875,31 +9073,18 @@
           <w:p>
             <w:pPr>
               <w:spacing w:after="200" w:line="276" w:lineRule="auto"/>
-              <w:rPr>
-                <w:rFonts w:ascii="Segoe UI Emoji" w:hAnsi="Segoe UI Emoji" w:cs="Segoe UI Emoji"/>
+              <w:ind w:left="1440" w:hanging="1440"/>
+              <w:rPr>
+                <w:rFonts w:ascii="Times New Roman" w:hAnsi="Times New Roman" w:cs="Times New Roman"/>
                 <w:lang w:val="es-ES"/>
               </w:rPr>
             </w:pPr>
             <w:r>
               <w:rPr>
-                <w:rFonts w:ascii="Segoe UI Emoji" w:hAnsi="Segoe UI Emoji" w:cs="Segoe UI Emoji"/>
+                <w:rFonts w:ascii="Times New Roman" w:hAnsi="Times New Roman" w:cs="Times New Roman"/>
                 <w:lang w:val="es-ES"/>
               </w:rPr>
-              <w:t>40</w:t>
-            </w:r>
-            <w:r>
-              <w:rPr>
-                <w:rFonts w:ascii="Arial" w:hAnsi="Arial" w:cs="Arial"/>
-                <w:lang w:val="es-ES"/>
-              </w:rPr>
-              <w:t> </w:t>
-            </w:r>
-            <w:r>
-              <w:rPr>
-                <w:rFonts w:ascii="Segoe UI Emoji" w:hAnsi="Segoe UI Emoji" w:cs="Segoe UI Emoji"/>
-                <w:lang w:val="es-ES"/>
-              </w:rPr>
-              <w:t>h</w:t>
+              <w:t>40 h</w:t>
             </w:r>
           </w:p>
         </w:tc>
@@ -8917,14 +9102,14 @@
             <w:pPr>
               <w:spacing w:after="200" w:line="276" w:lineRule="auto"/>
               <w:rPr>
-                <w:rFonts w:ascii="Segoe UI Emoji" w:hAnsi="Segoe UI Emoji" w:cs="Segoe UI Emoji"/>
+                <w:rFonts w:ascii="Times New Roman" w:hAnsi="Times New Roman" w:cs="Times New Roman"/>
                 <w:lang w:val="es-ES"/>
               </w:rPr>
             </w:pPr>
             <w:proofErr w:type="gramStart"/>
             <w:r>
               <w:rPr>
-                <w:rFonts w:ascii="Segoe UI Emoji" w:hAnsi="Segoe UI Emoji" w:cs="Segoe UI Emoji"/>
+                <w:rFonts w:ascii="Times New Roman" w:hAnsi="Times New Roman" w:cs="Times New Roman"/>
                 <w:lang w:val="es-ES"/>
               </w:rPr>
               <w:t>Total</w:t>
@@ -8932,7 +9117,7 @@
             <w:proofErr w:type="gramEnd"/>
             <w:r>
               <w:rPr>
-                <w:rFonts w:ascii="Segoe UI Emoji" w:hAnsi="Segoe UI Emoji" w:cs="Segoe UI Emoji"/>
+                <w:rFonts w:ascii="Times New Roman" w:hAnsi="Times New Roman" w:cs="Times New Roman"/>
                 <w:lang w:val="es-ES"/>
               </w:rPr>
               <w:t xml:space="preserve"> horas</w:t>
@@ -8948,14 +9133,14 @@
             <w:pPr>
               <w:spacing w:after="200" w:line="276" w:lineRule="auto"/>
               <w:rPr>
-                <w:rFonts w:ascii="Segoe UI Emoji" w:hAnsi="Segoe UI Emoji" w:cs="Segoe UI Emoji"/>
+                <w:rFonts w:ascii="Times New Roman" w:hAnsi="Times New Roman" w:cs="Times New Roman"/>
                 <w:u w:val="single"/>
                 <w:lang w:val="es-ES"/>
               </w:rPr>
             </w:pPr>
             <w:r>
               <w:rPr>
-                <w:rFonts w:ascii="Segoe UI Emoji" w:hAnsi="Segoe UI Emoji" w:cs="Segoe UI Emoji"/>
+                <w:rFonts w:ascii="Times New Roman" w:hAnsi="Times New Roman" w:cs="Times New Roman"/>
                 <w:lang w:val="es-ES"/>
               </w:rPr>
               <w:t>120 h</w:t>
@@ -8967,13 +9152,13 @@
     <w:p>
       <w:pPr>
         <w:rPr>
-          <w:rFonts w:ascii="Segoe UI Emoji" w:hAnsi="Segoe UI Emoji" w:cs="Segoe UI Emoji"/>
+          <w:rFonts w:ascii="Times New Roman" w:hAnsi="Times New Roman" w:cs="Times New Roman"/>
           <w:lang w:val="es-ES"/>
         </w:rPr>
       </w:pPr>
       <w:r>
         <w:rPr>
-          <w:rFonts w:ascii="Segoe UI Emoji" w:hAnsi="Segoe UI Emoji" w:cs="Segoe UI Emoji"/>
+          <w:rFonts w:ascii="Times New Roman" w:hAnsi="Times New Roman" w:cs="Times New Roman"/>
           <w:lang w:val="es-ES"/>
         </w:rPr>
         <w:tab/>
@@ -9009,15 +9194,7 @@
           <w:sz w:val="24"/>
           <w:szCs w:val="24"/>
         </w:rPr>
-        <w:t xml:space="preserve">: </w:t>
-      </w:r>
-      <w:r>
-        <w:rPr>
-          <w:rFonts w:ascii="Times New Roman" w:hAnsi="Times New Roman" w:cs="Times New Roman"/>
-          <w:sz w:val="24"/>
-          <w:szCs w:val="24"/>
-        </w:rPr>
-        <w:t>120 h × 12 €/h = 1.440 €</w:t>
+        <w:t>: 120 h × 12 €/h = 1.440 €</w:t>
       </w:r>
       <w:r>
         <w:rPr>
@@ -9069,14 +9246,6 @@
           <w:szCs w:val="28"/>
         </w:rPr>
         <w:tab/>
-      </w:r>
-      <w:r>
-        <w:rPr>
-          <w:rStyle w:val="Textoennegrita"/>
-          <w:rFonts w:ascii="Times New Roman" w:hAnsi="Times New Roman" w:cs="Times New Roman"/>
-          <w:sz w:val="28"/>
-          <w:szCs w:val="28"/>
-        </w:rPr>
         <w:t>2.605,73 €</w:t>
       </w:r>
     </w:p>
@@ -9209,12 +9378,30 @@
           <w:numId w:val="22"/>
         </w:numPr>
         <w:spacing w:line="276" w:lineRule="auto"/>
+        <w:rPr>
+          <w:rFonts w:cs="Times New Roman"/>
+        </w:rPr>
       </w:pPr>
       <w:bookmarkStart w:id="14" w:name="_Toc200249949"/>
       <w:proofErr w:type="spellStart"/>
       <w:r>
+        <w:rPr>
+          <w:rFonts w:cs="Times New Roman"/>
+        </w:rPr>
         <w:lastRenderedPageBreak/>
-        <w:t>Biliografía</w:t>
+        <w:t>Bi</w:t>
+      </w:r>
+      <w:r>
+        <w:rPr>
+          <w:rFonts w:cs="Times New Roman"/>
+        </w:rPr>
+        <w:t>b</w:t>
+      </w:r>
+      <w:r>
+        <w:rPr>
+          <w:rFonts w:cs="Times New Roman"/>
+        </w:rPr>
+        <w:t>liografía</w:t>
       </w:r>
       <w:bookmarkEnd w:id="14"/>
       <w:proofErr w:type="spellEnd"/>
@@ -9488,27 +9675,7 @@
             <w:szCs w:val="24"/>
             <w:lang w:val="es-ES"/>
           </w:rPr>
-          <w:t>https://help.fi</w:t>
-        </w:r>
-        <w:r>
-          <w:rPr>
-            <w:rStyle w:val="Hipervnculo"/>
-            <w:rFonts w:ascii="Times New Roman" w:hAnsi="Times New Roman" w:cs="Times New Roman"/>
-            <w:sz w:val="24"/>
-            <w:szCs w:val="24"/>
-            <w:lang w:val="es-ES"/>
-          </w:rPr>
-          <w:t>g</w:t>
-        </w:r>
-        <w:r>
-          <w:rPr>
-            <w:rStyle w:val="Hipervnculo"/>
-            <w:rFonts w:ascii="Times New Roman" w:hAnsi="Times New Roman" w:cs="Times New Roman"/>
-            <w:sz w:val="24"/>
-            <w:szCs w:val="24"/>
-            <w:lang w:val="es-ES"/>
-          </w:rPr>
-          <w:t>ma.com/hc/es-es</w:t>
+          <w:t>https://help.figma.com/hc/es-es</w:t>
         </w:r>
       </w:hyperlink>
     </w:p>
@@ -14731,6 +14898,7 @@
   <w:style w:type="character" w:default="1" w:styleId="Fuentedeprrafopredeter">
     <w:name w:val="Default Paragraph Font"/>
     <w:uiPriority w:val="1"/>
+    <w:semiHidden/>
     <w:unhideWhenUsed/>
   </w:style>
   <w:style w:type="table" w:default="1" w:styleId="Tablanormal">

</xml_diff>